<commit_message>
update on experiment documentation
</commit_message>
<xml_diff>
--- a/experiment/Experimento.docx
+++ b/experiment/Experimento.docx
@@ -828,18 +828,7 @@
           <w:szCs w:val="22"/>
           <w:lang w:eastAsia="es-ES_tradnl"/>
         </w:rPr>
-        <w:t xml:space="preserve">Implementación </w:t>
-      </w:r>
-      <w:r>
-        <w:rPr>
-          <w:rFonts w:ascii="ProximaNova" w:eastAsia="Times New Roman" w:hAnsi="ProximaNova" w:cs="Times New Roman"/>
-          <w:b/>
-          <w:bCs/>
-          <w:sz w:val="22"/>
-          <w:szCs w:val="22"/>
-          <w:lang w:eastAsia="es-ES_tradnl"/>
-        </w:rPr>
-        <w:t xml:space="preserve"> usando la librería de ML .Net de Microsoft</w:t>
+        <w:t>Implementación  usando la librería de ML .Net de Microsoft</w:t>
       </w:r>
       <w:r>
         <w:rPr>
@@ -2069,34 +2058,7 @@
           <w:szCs w:val="22"/>
           <w:lang w:eastAsia="es-ES_tradnl"/>
         </w:rPr>
-        <w:t xml:space="preserve">16209 </w:t>
-      </w:r>
-      <w:r>
-        <w:rPr>
-          <w:rFonts w:ascii="ProximaNova" w:eastAsia="Times New Roman" w:hAnsi="ProximaNova" w:cs="Times New Roman"/>
-          <w:sz w:val="22"/>
-          <w:szCs w:val="22"/>
-          <w:lang w:eastAsia="es-ES_tradnl"/>
-        </w:rPr>
-        <w:t>(</w:t>
-      </w:r>
-      <w:r>
-        <w:rPr>
-          <w:rFonts w:ascii="ProximaNova" w:eastAsia="Times New Roman" w:hAnsi="ProximaNova" w:cs="Times New Roman"/>
-          <w:sz w:val="22"/>
-          <w:szCs w:val="22"/>
-          <w:lang w:eastAsia="es-ES_tradnl"/>
-        </w:rPr>
-        <w:t>75</w:t>
-      </w:r>
-      <w:r>
-        <w:rPr>
-          <w:rFonts w:ascii="ProximaNova" w:eastAsia="Times New Roman" w:hAnsi="ProximaNova" w:cs="Times New Roman"/>
-          <w:sz w:val="22"/>
-          <w:szCs w:val="22"/>
-          <w:lang w:eastAsia="es-ES_tradnl"/>
-        </w:rPr>
-        <w:t>%)</w:t>
+        <w:t>16209 (75%)</w:t>
       </w:r>
       <w:r>
         <w:rPr>
@@ -2195,7 +2157,25 @@
           <w:szCs w:val="22"/>
           <w:lang w:eastAsia="es-ES_tradnl"/>
         </w:rPr>
-        <w:t xml:space="preserve"> e. </w:t>
+        <w:t xml:space="preserve"> </w:t>
+      </w:r>
+      <w:r>
+        <w:rPr>
+          <w:rFonts w:ascii="ProximaNova" w:eastAsia="Times New Roman" w:hAnsi="ProximaNova" w:cs="Times New Roman"/>
+          <w:sz w:val="22"/>
+          <w:szCs w:val="22"/>
+          <w:lang w:eastAsia="es-ES_tradnl"/>
+        </w:rPr>
+        <w:t>d</w:t>
+      </w:r>
+      <w:r>
+        <w:rPr>
+          <w:rFonts w:ascii="ProximaNova" w:eastAsia="Times New Roman" w:hAnsi="ProximaNova" w:cs="Times New Roman"/>
+          <w:sz w:val="22"/>
+          <w:szCs w:val="22"/>
+          <w:lang w:eastAsia="es-ES_tradnl"/>
+        </w:rPr>
+        <w:t xml:space="preserve">. </w:t>
       </w:r>
       <w:r>
         <w:rPr>
@@ -2290,7 +2270,25 @@
           <w:szCs w:val="22"/>
           <w:lang w:eastAsia="es-ES_tradnl"/>
         </w:rPr>
-        <w:t xml:space="preserve">(Santiago) Intel Core i5-8250U y 8GB de ram. </w:t>
+        <w:t xml:space="preserve">(Santiago) Intel Core i5-8250U y 8GB de </w:t>
+      </w:r>
+      <w:r>
+        <w:rPr>
+          <w:rFonts w:ascii="ProximaNova" w:eastAsia="Times New Roman" w:hAnsi="ProximaNova" w:cs="Times New Roman"/>
+          <w:sz w:val="22"/>
+          <w:szCs w:val="22"/>
+          <w:lang w:eastAsia="es-ES_tradnl"/>
+        </w:rPr>
+        <w:t>RAM</w:t>
+      </w:r>
+      <w:r>
+        <w:rPr>
+          <w:rFonts w:ascii="ProximaNova" w:eastAsia="Times New Roman" w:hAnsi="ProximaNova" w:cs="Times New Roman"/>
+          <w:sz w:val="22"/>
+          <w:szCs w:val="22"/>
+          <w:lang w:eastAsia="es-ES_tradnl"/>
+        </w:rPr>
+        <w:t>.</w:t>
       </w:r>
     </w:p>
     <w:p>
@@ -2315,7 +2313,25 @@
           <w:szCs w:val="22"/>
           <w:lang w:eastAsia="es-ES_tradnl"/>
         </w:rPr>
-        <w:t xml:space="preserve">(Gonzalo) Intel Core i5-8250U y 16 GB de ram. </w:t>
+        <w:t xml:space="preserve">(Gonzalo) Intel Core i5-8250U y 16 GB de </w:t>
+      </w:r>
+      <w:r>
+        <w:rPr>
+          <w:rFonts w:ascii="ProximaNova" w:eastAsia="Times New Roman" w:hAnsi="ProximaNova" w:cs="Times New Roman"/>
+          <w:sz w:val="22"/>
+          <w:szCs w:val="22"/>
+          <w:lang w:eastAsia="es-ES_tradnl"/>
+        </w:rPr>
+        <w:t>RAM</w:t>
+      </w:r>
+      <w:r>
+        <w:rPr>
+          <w:rFonts w:ascii="ProximaNova" w:eastAsia="Times New Roman" w:hAnsi="ProximaNova" w:cs="Times New Roman"/>
+          <w:sz w:val="22"/>
+          <w:szCs w:val="22"/>
+          <w:lang w:eastAsia="es-ES_tradnl"/>
+        </w:rPr>
+        <w:t xml:space="preserve">. </w:t>
       </w:r>
       <w:r>
         <w:rPr>
@@ -2358,7 +2374,25 @@
           <w:szCs w:val="22"/>
           <w:lang w:eastAsia="es-ES_tradnl"/>
         </w:rPr>
-        <w:t xml:space="preserve">(Juan) Intel Core i7-7700HQ y 16 GB de ram. </w:t>
+        <w:t>(Juan) Intel Core i7-7700HQ y 16 GB de ram</w:t>
+      </w:r>
+      <w:r>
+        <w:rPr>
+          <w:rFonts w:ascii="ProximaNova" w:eastAsia="Times New Roman" w:hAnsi="ProximaNova" w:cs="Times New Roman"/>
+          <w:sz w:val="22"/>
+          <w:szCs w:val="22"/>
+          <w:lang w:eastAsia="es-ES_tradnl"/>
+        </w:rPr>
+        <w:t xml:space="preserve"> </w:t>
+      </w:r>
+      <w:r>
+        <w:rPr>
+          <w:rFonts w:ascii="ProximaNova" w:eastAsia="Times New Roman" w:hAnsi="ProximaNova" w:cs="Times New Roman"/>
+          <w:sz w:val="22"/>
+          <w:szCs w:val="22"/>
+          <w:lang w:eastAsia="es-ES_tradnl"/>
+        </w:rPr>
+        <w:t>RAM</w:t>
       </w:r>
     </w:p>
     <w:p>
@@ -2385,6 +2419,55 @@
         </w:rPr>
         <w:t>(Alejandro)</w:t>
       </w:r>
+      <w:r>
+        <w:rPr>
+          <w:rFonts w:ascii="ProximaNova" w:eastAsia="Times New Roman" w:hAnsi="ProximaNova" w:cs="Times New Roman"/>
+          <w:sz w:val="22"/>
+          <w:szCs w:val="22"/>
+          <w:lang w:eastAsia="es-ES_tradnl"/>
+        </w:rPr>
+        <w:t xml:space="preserve"> </w:t>
+      </w:r>
+      <w:r>
+        <w:rPr>
+          <w:rFonts w:ascii="ProximaNova" w:eastAsia="Times New Roman" w:hAnsi="ProximaNova" w:cs="Times New Roman"/>
+          <w:sz w:val="22"/>
+          <w:szCs w:val="22"/>
+          <w:lang w:eastAsia="es-ES_tradnl"/>
+        </w:rPr>
+        <w:t xml:space="preserve">Intel Core i5-8250U y 8GB de </w:t>
+      </w:r>
+      <w:r>
+        <w:rPr>
+          <w:rFonts w:ascii="ProximaNova" w:eastAsia="Times New Roman" w:hAnsi="ProximaNova" w:cs="Times New Roman"/>
+          <w:sz w:val="22"/>
+          <w:szCs w:val="22"/>
+          <w:lang w:eastAsia="es-ES_tradnl"/>
+        </w:rPr>
+        <w:t>RAM</w:t>
+      </w:r>
+      <w:r>
+        <w:rPr>
+          <w:rFonts w:ascii="ProximaNova" w:eastAsia="Times New Roman" w:hAnsi="ProximaNova" w:cs="Times New Roman"/>
+          <w:sz w:val="22"/>
+          <w:szCs w:val="22"/>
+          <w:lang w:eastAsia="es-ES_tradnl"/>
+        </w:rPr>
+        <w:t>.</w:t>
+      </w:r>
+    </w:p>
+    <w:p>
+      <w:pPr>
+        <w:shd w:val="clear" w:color="auto" w:fill="FFFFFF"/>
+        <w:spacing w:before="100" w:beforeAutospacing="1" w:after="100" w:afterAutospacing="1"/>
+        <w:ind w:left="360"/>
+        <w:rPr>
+          <w:rFonts w:ascii="ProximaNova" w:eastAsia="Times New Roman" w:hAnsi="ProximaNova" w:cs="Times New Roman"/>
+          <w:sz w:val="22"/>
+          <w:szCs w:val="22"/>
+          <w:lang w:eastAsia="es-ES_tradnl"/>
+        </w:rPr>
+      </w:pPr>
     </w:p>
     <w:p>
       <w:pPr>
@@ -2461,7 +2544,866 @@
         <w:t>MacOS.</w:t>
       </w:r>
     </w:p>
-    <w:p/>
+    <w:p>
+      <w:pPr>
+        <w:shd w:val="clear" w:color="auto" w:fill="FFFFFF"/>
+        <w:spacing w:before="100" w:beforeAutospacing="1" w:after="100" w:afterAutospacing="1"/>
+        <w:rPr>
+          <w:rFonts w:ascii="Times New Roman" w:eastAsia="Times New Roman" w:hAnsi="Times New Roman" w:cs="Times New Roman"/>
+          <w:lang w:eastAsia="es-ES_tradnl"/>
+        </w:rPr>
+      </w:pPr>
+      <w:r>
+        <w:rPr>
+          <w:rFonts w:ascii="ProximaNova" w:eastAsia="Times New Roman" w:hAnsi="ProximaNova" w:cs="Times New Roman"/>
+          <w:sz w:val="22"/>
+          <w:szCs w:val="22"/>
+          <w:lang w:eastAsia="es-ES_tradnl"/>
+        </w:rPr>
+        <w:t xml:space="preserve">Este experimento se realizará con </w:t>
+      </w:r>
+      <w:r>
+        <w:rPr>
+          <w:rFonts w:ascii="ProximaNova" w:eastAsia="Times New Roman" w:hAnsi="ProximaNova" w:cs="Times New Roman"/>
+          <w:sz w:val="22"/>
+          <w:szCs w:val="22"/>
+          <w:lang w:eastAsia="es-ES_tradnl"/>
+        </w:rPr>
+        <w:t>1</w:t>
+      </w:r>
+      <w:r>
+        <w:rPr>
+          <w:rFonts w:ascii="ProximaNova" w:eastAsia="Times New Roman" w:hAnsi="ProximaNova" w:cs="Times New Roman"/>
+          <w:sz w:val="22"/>
+          <w:szCs w:val="22"/>
+          <w:lang w:eastAsia="es-ES_tradnl"/>
+        </w:rPr>
+        <w:t xml:space="preserve"> repetici</w:t>
+      </w:r>
+      <w:r>
+        <w:rPr>
+          <w:rFonts w:ascii="ProximaNova" w:eastAsia="Times New Roman" w:hAnsi="ProximaNova" w:cs="Times New Roman"/>
+          <w:sz w:val="22"/>
+          <w:szCs w:val="22"/>
+          <w:lang w:eastAsia="es-ES_tradnl"/>
+        </w:rPr>
+        <w:t xml:space="preserve">ón </w:t>
+      </w:r>
+      <w:r>
+        <w:rPr>
+          <w:rFonts w:ascii="ProximaNova" w:eastAsia="Times New Roman" w:hAnsi="ProximaNova" w:cs="Times New Roman"/>
+          <w:sz w:val="22"/>
+          <w:szCs w:val="22"/>
+          <w:lang w:eastAsia="es-ES_tradnl"/>
+        </w:rPr>
+        <w:t>para cada tratamiento</w:t>
+      </w:r>
+      <w:r>
+        <w:rPr>
+          <w:rFonts w:ascii="ProximaNova" w:eastAsia="Times New Roman" w:hAnsi="ProximaNova" w:cs="Times New Roman"/>
+          <w:sz w:val="22"/>
+          <w:szCs w:val="22"/>
+          <w:lang w:eastAsia="es-ES_tradnl"/>
+        </w:rPr>
+        <w:t xml:space="preserve"> por cada algoritmo</w:t>
+      </w:r>
+      <w:r>
+        <w:rPr>
+          <w:rFonts w:ascii="ProximaNova" w:eastAsia="Times New Roman" w:hAnsi="ProximaNova" w:cs="Times New Roman"/>
+          <w:sz w:val="22"/>
+          <w:szCs w:val="22"/>
+          <w:lang w:eastAsia="es-ES_tradnl"/>
+        </w:rPr>
+        <w:t xml:space="preserve">, pero el usuario tendrá la opción de realizar una mayor cantidad de repeticiones. Claramente, tomando en cuenta cada uno de los aspectos anteriormente nombrados. Además, como las condiciones pueden ser distintas, se espera que cada </w:t>
+      </w:r>
+      <w:r>
+        <w:rPr>
+          <w:rFonts w:ascii="ProximaNova" w:eastAsia="Times New Roman" w:hAnsi="ProximaNova" w:cs="Times New Roman"/>
+          <w:sz w:val="22"/>
+          <w:szCs w:val="22"/>
+          <w:lang w:eastAsia="es-ES_tradnl"/>
+        </w:rPr>
+        <w:t>repetici</w:t>
+      </w:r>
+      <w:r>
+        <w:rPr>
+          <w:rFonts w:ascii="ProximaNova" w:eastAsia="Times New Roman" w:hAnsi="ProximaNova" w:cs="Times New Roman"/>
+          <w:sz w:val="22"/>
+          <w:szCs w:val="22"/>
+          <w:lang w:eastAsia="es-ES_tradnl"/>
+        </w:rPr>
+        <w:t xml:space="preserve">ón </w:t>
+      </w:r>
+      <w:r>
+        <w:rPr>
+          <w:rFonts w:ascii="ProximaNova" w:eastAsia="Times New Roman" w:hAnsi="ProximaNova" w:cs="Times New Roman"/>
+          <w:sz w:val="22"/>
+          <w:szCs w:val="22"/>
+          <w:lang w:eastAsia="es-ES_tradnl"/>
+        </w:rPr>
+        <w:t xml:space="preserve">sea diferente. Es decir, un caso puede ser </w:t>
+      </w:r>
+      <w:r>
+        <w:rPr>
+          <w:rFonts w:ascii="ProximaNova" w:eastAsia="Times New Roman" w:hAnsi="ProximaNova" w:cs="Times New Roman"/>
+          <w:sz w:val="22"/>
+          <w:szCs w:val="22"/>
+          <w:lang w:eastAsia="es-ES_tradnl"/>
+        </w:rPr>
+        <w:t>tomar el dataset con 10000 datos</w:t>
+      </w:r>
+      <w:r>
+        <w:rPr>
+          <w:rFonts w:ascii="ProximaNova" w:eastAsia="Times New Roman" w:hAnsi="ProximaNova" w:cs="Times New Roman"/>
+          <w:sz w:val="22"/>
+          <w:szCs w:val="22"/>
+          <w:lang w:eastAsia="es-ES_tradnl"/>
+        </w:rPr>
+        <w:t xml:space="preserve">, 8 GB de RAM, procesador Intel Core i5-8520U y </w:t>
+      </w:r>
+      <w:r>
+        <w:rPr>
+          <w:rFonts w:ascii="ProximaNova" w:eastAsia="Times New Roman" w:hAnsi="ProximaNova" w:cs="Times New Roman"/>
+          <w:sz w:val="22"/>
+          <w:szCs w:val="22"/>
+          <w:lang w:eastAsia="es-ES_tradnl"/>
+        </w:rPr>
+        <w:t>usando MacOS</w:t>
+      </w:r>
+      <w:r>
+        <w:rPr>
+          <w:rFonts w:ascii="ProximaNova" w:eastAsia="Times New Roman" w:hAnsi="ProximaNova" w:cs="Times New Roman"/>
+          <w:sz w:val="22"/>
+          <w:szCs w:val="22"/>
+          <w:lang w:eastAsia="es-ES_tradnl"/>
+        </w:rPr>
+        <w:t xml:space="preserve">. Mientras tanto, otro caso puede ser </w:t>
+      </w:r>
+      <w:r>
+        <w:rPr>
+          <w:rFonts w:ascii="ProximaNova" w:eastAsia="Times New Roman" w:hAnsi="ProximaNova" w:cs="Times New Roman"/>
+          <w:sz w:val="22"/>
+          <w:szCs w:val="22"/>
+          <w:lang w:eastAsia="es-ES_tradnl"/>
+        </w:rPr>
+        <w:t>tomar el dataset con 21613 datos</w:t>
+      </w:r>
+      <w:r>
+        <w:rPr>
+          <w:rFonts w:ascii="ProximaNova" w:eastAsia="Times New Roman" w:hAnsi="ProximaNova" w:cs="Times New Roman"/>
+          <w:sz w:val="22"/>
+          <w:szCs w:val="22"/>
+          <w:lang w:eastAsia="es-ES_tradnl"/>
+        </w:rPr>
+        <w:t xml:space="preserve">, 16 GB de RAM, procesador Intel Core i7-7700HQ y </w:t>
+      </w:r>
+      <w:r>
+        <w:rPr>
+          <w:rFonts w:ascii="ProximaNova" w:eastAsia="Times New Roman" w:hAnsi="ProximaNova" w:cs="Times New Roman"/>
+          <w:sz w:val="22"/>
+          <w:szCs w:val="22"/>
+          <w:lang w:eastAsia="es-ES_tradnl"/>
+        </w:rPr>
+        <w:t>usando Windows</w:t>
+      </w:r>
+      <w:r>
+        <w:rPr>
+          <w:rFonts w:ascii="ProximaNova" w:eastAsia="Times New Roman" w:hAnsi="ProximaNova" w:cs="Times New Roman"/>
+          <w:sz w:val="22"/>
+          <w:szCs w:val="22"/>
+          <w:lang w:eastAsia="es-ES_tradnl"/>
+        </w:rPr>
+        <w:t xml:space="preserve">. </w:t>
+      </w:r>
+    </w:p>
+    <w:p>
+      <w:pPr>
+        <w:shd w:val="clear" w:color="auto" w:fill="FFFFFF"/>
+        <w:spacing w:before="100" w:beforeAutospacing="1" w:after="100" w:afterAutospacing="1"/>
+        <w:rPr>
+          <w:rFonts w:ascii="Times New Roman" w:eastAsia="Times New Roman" w:hAnsi="Times New Roman" w:cs="Times New Roman"/>
+          <w:lang w:eastAsia="es-ES_tradnl"/>
+        </w:rPr>
+      </w:pPr>
+      <w:r>
+        <w:rPr>
+          <w:rFonts w:ascii="ProximaNova" w:eastAsia="Times New Roman" w:hAnsi="ProximaNova" w:cs="Times New Roman"/>
+          <w:sz w:val="22"/>
+          <w:szCs w:val="22"/>
+          <w:lang w:eastAsia="es-ES_tradnl"/>
+        </w:rPr>
+        <w:t xml:space="preserve">De esta manera, no solo se piensa obtener resultados de alta precisión, sino también podremos saber la resolución de cada una de las medidas alcanzadas. </w:t>
+      </w:r>
+    </w:p>
+    <w:p>
+      <w:pPr>
+        <w:shd w:val="clear" w:color="auto" w:fill="FFFFFF"/>
+        <w:spacing w:before="100" w:beforeAutospacing="1" w:after="100" w:afterAutospacing="1"/>
+        <w:rPr>
+          <w:rFonts w:ascii="Times New Roman" w:eastAsia="Times New Roman" w:hAnsi="Times New Roman" w:cs="Times New Roman"/>
+          <w:lang w:eastAsia="es-ES_tradnl"/>
+        </w:rPr>
+      </w:pPr>
+      <w:r>
+        <w:rPr>
+          <w:rFonts w:ascii="ProximaNova" w:eastAsia="Times New Roman" w:hAnsi="ProximaNova" w:cs="Times New Roman"/>
+          <w:b/>
+          <w:bCs/>
+          <w:sz w:val="22"/>
+          <w:szCs w:val="22"/>
+          <w:lang w:eastAsia="es-ES_tradnl"/>
+        </w:rPr>
+        <w:t xml:space="preserve">F) Planear y organizar el trabajo experimental. </w:t>
+      </w:r>
+    </w:p>
+    <w:p>
+      <w:pPr>
+        <w:shd w:val="clear" w:color="auto" w:fill="FFFFFF"/>
+        <w:spacing w:before="100" w:beforeAutospacing="1" w:after="100" w:afterAutospacing="1"/>
+        <w:rPr>
+          <w:rFonts w:ascii="Times New Roman" w:eastAsia="Times New Roman" w:hAnsi="Times New Roman" w:cs="Times New Roman"/>
+          <w:lang w:eastAsia="es-ES_tradnl"/>
+        </w:rPr>
+      </w:pPr>
+      <w:r>
+        <w:rPr>
+          <w:rFonts w:ascii="ProximaNova" w:eastAsia="Times New Roman" w:hAnsi="ProximaNova" w:cs="Times New Roman"/>
+          <w:sz w:val="22"/>
+          <w:szCs w:val="22"/>
+          <w:lang w:eastAsia="es-ES_tradnl"/>
+        </w:rPr>
+        <w:t xml:space="preserve">En este diseño experimental se tomarán en cuenta los siguientes aspectos: </w:t>
+      </w:r>
+    </w:p>
+    <w:p>
+      <w:pPr>
+        <w:numPr>
+          <w:ilvl w:val="0"/>
+          <w:numId w:val="4"/>
+        </w:numPr>
+        <w:shd w:val="clear" w:color="auto" w:fill="FFFFFF"/>
+        <w:spacing w:before="100" w:beforeAutospacing="1" w:after="100" w:afterAutospacing="1"/>
+        <w:rPr>
+          <w:rFonts w:ascii="ProximaNova" w:eastAsia="Times New Roman" w:hAnsi="ProximaNova" w:cs="Times New Roman"/>
+          <w:sz w:val="22"/>
+          <w:szCs w:val="22"/>
+          <w:lang w:eastAsia="es-ES_tradnl"/>
+        </w:rPr>
+      </w:pPr>
+      <w:r>
+        <w:rPr>
+          <w:rFonts w:ascii="ProximaNova" w:eastAsia="Times New Roman" w:hAnsi="ProximaNova" w:cs="Times New Roman"/>
+          <w:sz w:val="22"/>
+          <w:szCs w:val="22"/>
+          <w:lang w:eastAsia="es-ES_tradnl"/>
+        </w:rPr>
+        <w:t xml:space="preserve">Las personas involucradas en el diseño y análisis del experimento serán todos los integrantes. </w:t>
+      </w:r>
+    </w:p>
+    <w:p>
+      <w:pPr>
+        <w:numPr>
+          <w:ilvl w:val="0"/>
+          <w:numId w:val="4"/>
+        </w:numPr>
+        <w:shd w:val="clear" w:color="auto" w:fill="FFFFFF"/>
+        <w:spacing w:before="100" w:beforeAutospacing="1" w:after="100" w:afterAutospacing="1"/>
+        <w:rPr>
+          <w:rFonts w:ascii="ProximaNova" w:eastAsia="Times New Roman" w:hAnsi="ProximaNova" w:cs="Times New Roman"/>
+          <w:sz w:val="22"/>
+          <w:szCs w:val="22"/>
+          <w:lang w:eastAsia="es-ES_tradnl"/>
+        </w:rPr>
+      </w:pPr>
+      <w:r>
+        <w:rPr>
+          <w:rFonts w:ascii="ProximaNova" w:eastAsia="Times New Roman" w:hAnsi="ProximaNova" w:cs="Times New Roman"/>
+          <w:sz w:val="22"/>
+          <w:szCs w:val="22"/>
+          <w:lang w:eastAsia="es-ES_tradnl"/>
+        </w:rPr>
+        <w:t xml:space="preserve">Las personas involucradas en la codificación y programación del experimento serán todos los integrantes. </w:t>
+      </w:r>
+    </w:p>
+    <w:p>
+      <w:pPr>
+        <w:numPr>
+          <w:ilvl w:val="0"/>
+          <w:numId w:val="4"/>
+        </w:numPr>
+        <w:shd w:val="clear" w:color="auto" w:fill="FFFFFF"/>
+        <w:spacing w:before="100" w:beforeAutospacing="1" w:after="100" w:afterAutospacing="1"/>
+        <w:rPr>
+          <w:rFonts w:ascii="ProximaNova" w:eastAsia="Times New Roman" w:hAnsi="ProximaNova" w:cs="Times New Roman"/>
+          <w:sz w:val="22"/>
+          <w:szCs w:val="22"/>
+          <w:lang w:eastAsia="es-ES_tradnl"/>
+        </w:rPr>
+      </w:pPr>
+      <w:r>
+        <w:rPr>
+          <w:rFonts w:ascii="ProximaNova" w:eastAsia="Times New Roman" w:hAnsi="ProximaNova" w:cs="Times New Roman"/>
+          <w:sz w:val="22"/>
+          <w:szCs w:val="22"/>
+          <w:lang w:eastAsia="es-ES_tradnl"/>
+        </w:rPr>
+        <w:t xml:space="preserve">Las personas involucradas en la toma de resultados e interpretación de los datos serán todos los integrantes. </w:t>
+      </w:r>
+    </w:p>
+    <w:p>
+      <w:pPr>
+        <w:shd w:val="clear" w:color="auto" w:fill="FFFFFF"/>
+        <w:spacing w:before="100" w:beforeAutospacing="1" w:after="100" w:afterAutospacing="1"/>
+        <w:rPr>
+          <w:rFonts w:ascii="Times New Roman" w:eastAsia="Times New Roman" w:hAnsi="Times New Roman" w:cs="Times New Roman"/>
+          <w:lang w:eastAsia="es-ES_tradnl"/>
+        </w:rPr>
+      </w:pPr>
+      <w:r>
+        <w:rPr>
+          <w:rFonts w:ascii="ProximaNova" w:eastAsia="Times New Roman" w:hAnsi="ProximaNova" w:cs="Times New Roman"/>
+          <w:sz w:val="22"/>
+          <w:szCs w:val="22"/>
+          <w:lang w:eastAsia="es-ES_tradnl"/>
+        </w:rPr>
+        <w:t xml:space="preserve">Se piensa realizar en conjunto, ya que cuando los miembros colaboran, su capacidad para el éxito se multiplica. Sin embargo, los equipos exitosos no se crean de la noche a la mañana. En lugar de eso, mediante un proceso que implica la gestión de proyectos, el desarrollo del flujo de trabajo y la creación de procedimientos, los equipos encuentran el éxito, un paso a la vez. Además, cuando los empleados y miembros del equipo trabajan juntos en un entorno alentador, los beneficios son innegables. El hecho de forjar la comunicación dentro del grupo y otras condiciones abiertas </w:t>
+      </w:r>
+      <w:r>
+        <w:rPr>
+          <w:rFonts w:ascii="ProximaNova" w:eastAsia="Times New Roman" w:hAnsi="ProximaNova" w:cs="Times New Roman"/>
+          <w:sz w:val="22"/>
+          <w:szCs w:val="22"/>
+          <w:lang w:eastAsia="es-ES_tradnl"/>
+        </w:rPr>
+        <w:lastRenderedPageBreak/>
+        <w:t xml:space="preserve">ayudará a crear un sentido de cohesión, inversión y confiabilidad entre todos los miembros del equipo. Esto conduce a una colaboración y una gestión general de proyectos más efectivas. </w:t>
+      </w:r>
+    </w:p>
+    <w:p>
+      <w:pPr>
+        <w:shd w:val="clear" w:color="auto" w:fill="FFFFFF"/>
+        <w:spacing w:before="100" w:beforeAutospacing="1" w:after="100" w:afterAutospacing="1"/>
+        <w:rPr>
+          <w:rFonts w:ascii="Times New Roman" w:eastAsia="Times New Roman" w:hAnsi="Times New Roman" w:cs="Times New Roman"/>
+          <w:lang w:eastAsia="es-ES_tradnl"/>
+        </w:rPr>
+      </w:pPr>
+      <w:r>
+        <w:rPr>
+          <w:rFonts w:ascii="ProximaNova" w:eastAsia="Times New Roman" w:hAnsi="ProximaNova" w:cs="Times New Roman"/>
+          <w:b/>
+          <w:bCs/>
+          <w:sz w:val="22"/>
+          <w:szCs w:val="22"/>
+          <w:lang w:eastAsia="es-ES_tradnl"/>
+        </w:rPr>
+        <w:t>G) Realizar</w:t>
+      </w:r>
+      <w:r>
+        <w:rPr>
+          <w:rFonts w:ascii="ProximaNova" w:eastAsia="Times New Roman" w:hAnsi="ProximaNova" w:cs="Times New Roman"/>
+          <w:b/>
+          <w:bCs/>
+          <w:sz w:val="22"/>
+          <w:szCs w:val="22"/>
+          <w:lang w:eastAsia="es-ES_tradnl"/>
+        </w:rPr>
+        <w:t xml:space="preserve"> </w:t>
+      </w:r>
+      <w:r>
+        <w:rPr>
+          <w:rFonts w:ascii="ProximaNova" w:eastAsia="Times New Roman" w:hAnsi="ProximaNova" w:cs="Times New Roman"/>
+          <w:b/>
+          <w:bCs/>
+          <w:sz w:val="22"/>
+          <w:szCs w:val="22"/>
+          <w:lang w:eastAsia="es-ES_tradnl"/>
+        </w:rPr>
+        <w:t>el</w:t>
+      </w:r>
+      <w:r>
+        <w:rPr>
+          <w:rFonts w:ascii="ProximaNova" w:eastAsia="Times New Roman" w:hAnsi="ProximaNova" w:cs="Times New Roman"/>
+          <w:b/>
+          <w:bCs/>
+          <w:sz w:val="22"/>
+          <w:szCs w:val="22"/>
+          <w:lang w:eastAsia="es-ES_tradnl"/>
+        </w:rPr>
+        <w:t xml:space="preserve"> </w:t>
+      </w:r>
+      <w:r>
+        <w:rPr>
+          <w:rFonts w:ascii="ProximaNova" w:eastAsia="Times New Roman" w:hAnsi="ProximaNova" w:cs="Times New Roman"/>
+          <w:b/>
+          <w:bCs/>
+          <w:sz w:val="22"/>
+          <w:szCs w:val="22"/>
+          <w:lang w:eastAsia="es-ES_tradnl"/>
+        </w:rPr>
+        <w:t xml:space="preserve">experimento. </w:t>
+      </w:r>
+    </w:p>
+    <w:p>
+      <w:pPr>
+        <w:shd w:val="clear" w:color="auto" w:fill="FFFFFF"/>
+        <w:spacing w:before="100" w:beforeAutospacing="1" w:after="100" w:afterAutospacing="1"/>
+        <w:rPr>
+          <w:rFonts w:ascii="Times New Roman" w:eastAsia="Times New Roman" w:hAnsi="Times New Roman" w:cs="Times New Roman"/>
+          <w:lang w:eastAsia="es-ES_tradnl"/>
+        </w:rPr>
+      </w:pPr>
+      <w:r>
+        <w:rPr>
+          <w:rFonts w:ascii="ProximaNova" w:eastAsia="Times New Roman" w:hAnsi="ProximaNova" w:cs="Times New Roman"/>
+          <w:sz w:val="22"/>
+          <w:szCs w:val="22"/>
+          <w:lang w:eastAsia="es-ES_tradnl"/>
+        </w:rPr>
+        <w:t xml:space="preserve">En este subpunto se toma las siguientes decisiones: </w:t>
+      </w:r>
+    </w:p>
+    <w:p>
+      <w:pPr>
+        <w:numPr>
+          <w:ilvl w:val="0"/>
+          <w:numId w:val="5"/>
+        </w:numPr>
+        <w:shd w:val="clear" w:color="auto" w:fill="FFFFFF"/>
+        <w:spacing w:before="100" w:beforeAutospacing="1" w:after="100" w:afterAutospacing="1"/>
+        <w:rPr>
+          <w:rFonts w:ascii="ProximaNova" w:eastAsia="Times New Roman" w:hAnsi="ProximaNova" w:cs="Times New Roman"/>
+          <w:sz w:val="22"/>
+          <w:szCs w:val="22"/>
+          <w:lang w:eastAsia="es-ES_tradnl"/>
+        </w:rPr>
+      </w:pPr>
+      <w:r>
+        <w:rPr>
+          <w:rFonts w:ascii="ProximaNova" w:eastAsia="Times New Roman" w:hAnsi="ProximaNova" w:cs="Times New Roman"/>
+          <w:sz w:val="22"/>
+          <w:szCs w:val="22"/>
+          <w:lang w:eastAsia="es-ES_tradnl"/>
+        </w:rPr>
+        <w:t xml:space="preserve">En caso de un imprevisto o de un problema, este inmediatamente será notificado a la siguiente persona: Juan Fernando Martinez. </w:t>
+      </w:r>
+    </w:p>
+    <w:p>
+      <w:pPr>
+        <w:numPr>
+          <w:ilvl w:val="0"/>
+          <w:numId w:val="5"/>
+        </w:numPr>
+        <w:shd w:val="clear" w:color="auto" w:fill="FFFFFF"/>
+        <w:spacing w:before="100" w:beforeAutospacing="1" w:after="100" w:afterAutospacing="1"/>
+        <w:rPr>
+          <w:rFonts w:ascii="ProximaNova" w:eastAsia="Times New Roman" w:hAnsi="ProximaNova" w:cs="Times New Roman"/>
+          <w:sz w:val="22"/>
+          <w:szCs w:val="22"/>
+          <w:lang w:eastAsia="es-ES_tradnl"/>
+        </w:rPr>
+      </w:pPr>
+      <w:r>
+        <w:rPr>
+          <w:rFonts w:ascii="ProximaNova" w:eastAsia="Times New Roman" w:hAnsi="ProximaNova" w:cs="Times New Roman"/>
+          <w:sz w:val="22"/>
+          <w:szCs w:val="22"/>
+          <w:lang w:eastAsia="es-ES_tradnl"/>
+        </w:rPr>
+        <w:t xml:space="preserve">Los datos serán puestos en un archivo Excel, donde podremos visualizarlos por medio de gráficas comparativas y/o algunas herramientas de análisis de datos preestablecidas. </w:t>
+      </w:r>
+    </w:p>
+    <w:p>
+      <w:pPr>
+        <w:numPr>
+          <w:ilvl w:val="0"/>
+          <w:numId w:val="5"/>
+        </w:numPr>
+        <w:shd w:val="clear" w:color="auto" w:fill="FFFFFF"/>
+        <w:spacing w:before="100" w:beforeAutospacing="1" w:after="100" w:afterAutospacing="1"/>
+        <w:rPr>
+          <w:rFonts w:ascii="ProximaNova" w:eastAsia="Times New Roman" w:hAnsi="ProximaNova" w:cs="Times New Roman"/>
+          <w:sz w:val="22"/>
+          <w:szCs w:val="22"/>
+          <w:lang w:eastAsia="es-ES_tradnl"/>
+        </w:rPr>
+      </w:pPr>
+      <w:r>
+        <w:rPr>
+          <w:rFonts w:ascii="ProximaNova" w:eastAsia="Times New Roman" w:hAnsi="ProximaNova" w:cs="Times New Roman"/>
+          <w:sz w:val="22"/>
+          <w:szCs w:val="22"/>
+          <w:lang w:eastAsia="es-ES_tradnl"/>
+        </w:rPr>
+        <w:t xml:space="preserve">Todo se visualizará en el repositorio principal: link en </w:t>
+      </w:r>
+      <w:r>
+        <w:rPr>
+          <w:rFonts w:ascii="ProximaNova" w:eastAsia="Times New Roman" w:hAnsi="ProximaNova" w:cs="Times New Roman"/>
+          <w:color w:val="000000" w:themeColor="text1"/>
+          <w:sz w:val="22"/>
+          <w:szCs w:val="22"/>
+          <w:lang w:eastAsia="es-ES_tradnl"/>
+        </w:rPr>
+        <w:t>GitHub</w:t>
+      </w:r>
+      <w:r>
+        <w:rPr>
+          <w:rFonts w:ascii="ProximaNova" w:eastAsia="Times New Roman" w:hAnsi="ProximaNova" w:cs="Times New Roman"/>
+          <w:sz w:val="22"/>
+          <w:szCs w:val="22"/>
+          <w:lang w:eastAsia="es-ES_tradnl"/>
+        </w:rPr>
+        <w:t xml:space="preserve">. </w:t>
+      </w:r>
+    </w:p>
+    <w:p>
+      <w:pPr>
+        <w:shd w:val="clear" w:color="auto" w:fill="FFFFFF"/>
+        <w:rPr>
+          <w:rFonts w:ascii="Times New Roman" w:eastAsia="Times New Roman" w:hAnsi="Times New Roman" w:cs="Times New Roman"/>
+          <w:lang w:eastAsia="es-ES_tradnl"/>
+        </w:rPr>
+      </w:pPr>
+    </w:p>
+    <w:p>
+      <w:pPr>
+        <w:shd w:val="clear" w:color="auto" w:fill="FFFFFF"/>
+        <w:spacing w:before="100" w:beforeAutospacing="1" w:after="100" w:afterAutospacing="1"/>
+        <w:rPr>
+          <w:rFonts w:ascii="Times New Roman" w:eastAsia="Times New Roman" w:hAnsi="Times New Roman" w:cs="Times New Roman"/>
+          <w:lang w:eastAsia="es-ES_tradnl"/>
+        </w:rPr>
+      </w:pPr>
+      <w:r>
+        <w:rPr>
+          <w:rFonts w:ascii="ProximaNova" w:eastAsia="Times New Roman" w:hAnsi="ProximaNova" w:cs="Times New Roman"/>
+          <w:b/>
+          <w:bCs/>
+          <w:sz w:val="22"/>
+          <w:szCs w:val="22"/>
+          <w:lang w:eastAsia="es-ES_tradnl"/>
+        </w:rPr>
+        <w:t xml:space="preserve">2. Análisis </w:t>
+      </w:r>
+    </w:p>
+    <w:p>
+      <w:pPr>
+        <w:shd w:val="clear" w:color="auto" w:fill="FFFFFF"/>
+        <w:spacing w:before="100" w:beforeAutospacing="1" w:after="100" w:afterAutospacing="1"/>
+        <w:rPr>
+          <w:rFonts w:ascii="Times New Roman" w:eastAsia="Times New Roman" w:hAnsi="Times New Roman" w:cs="Times New Roman"/>
+          <w:lang w:eastAsia="es-ES_tradnl"/>
+        </w:rPr>
+      </w:pPr>
+      <w:r>
+        <w:rPr>
+          <w:rFonts w:ascii="ProximaNova" w:eastAsia="Times New Roman" w:hAnsi="ProximaNova" w:cs="Times New Roman"/>
+          <w:sz w:val="22"/>
+          <w:szCs w:val="22"/>
+          <w:lang w:eastAsia="es-ES_tradnl"/>
+        </w:rPr>
+        <w:t xml:space="preserve">El análisis se llevará a cabo mediante el uso de indicadores de estadística descriptiva para comparar los diferentes tratamientos. Las comparaciones a realizar se limitan de acuerdo a lo siguiente: </w:t>
+      </w:r>
+    </w:p>
+    <w:p>
+      <w:pPr>
+        <w:numPr>
+          <w:ilvl w:val="0"/>
+          <w:numId w:val="6"/>
+        </w:numPr>
+        <w:shd w:val="clear" w:color="auto" w:fill="FFFFFF"/>
+        <w:spacing w:before="100" w:beforeAutospacing="1" w:after="100" w:afterAutospacing="1"/>
+        <w:rPr>
+          <w:rFonts w:ascii="ProximaNova" w:eastAsia="Times New Roman" w:hAnsi="ProximaNova" w:cs="Times New Roman"/>
+          <w:sz w:val="22"/>
+          <w:szCs w:val="22"/>
+          <w:lang w:eastAsia="es-ES_tradnl"/>
+        </w:rPr>
+      </w:pPr>
+      <w:r>
+        <w:rPr>
+          <w:rFonts w:ascii="ProximaNova" w:eastAsia="Times New Roman" w:hAnsi="ProximaNova" w:cs="Times New Roman"/>
+          <w:sz w:val="22"/>
+          <w:szCs w:val="22"/>
+          <w:lang w:eastAsia="es-ES_tradnl"/>
+        </w:rPr>
+        <w:t xml:space="preserve">La exactitud de medición: El cronómetro permite medir con una exactitud de milisegundos, y aquellas mediciones que tardaron menos de este valor no pueden ser analizadas con el mismo nivel detalle que las demás </w:t>
+      </w:r>
+    </w:p>
+    <w:p>
+      <w:pPr>
+        <w:numPr>
+          <w:ilvl w:val="0"/>
+          <w:numId w:val="6"/>
+        </w:numPr>
+        <w:shd w:val="clear" w:color="auto" w:fill="FFFFFF"/>
+        <w:spacing w:before="100" w:beforeAutospacing="1" w:after="100" w:afterAutospacing="1"/>
+        <w:rPr>
+          <w:rFonts w:ascii="ProximaNova" w:eastAsia="Times New Roman" w:hAnsi="ProximaNova" w:cs="Times New Roman"/>
+          <w:sz w:val="22"/>
+          <w:szCs w:val="22"/>
+          <w:lang w:eastAsia="es-ES_tradnl"/>
+        </w:rPr>
+      </w:pPr>
+      <w:r>
+        <w:rPr>
+          <w:rFonts w:ascii="ProximaNova" w:eastAsia="Times New Roman" w:hAnsi="ProximaNova" w:cs="Times New Roman"/>
+          <w:sz w:val="22"/>
+          <w:szCs w:val="22"/>
+          <w:lang w:eastAsia="es-ES_tradnl"/>
+        </w:rPr>
+        <w:t xml:space="preserve">Resultados exactos: En el caso de que los resultados puedan tomarse como constantes para un tratamiento dado. Está también ligado a lo anterior, por ejemplo cuando los tiempos son constantes y son 0. </w:t>
+      </w:r>
+    </w:p>
+    <w:p>
+      <w:pPr>
+        <w:numPr>
+          <w:ilvl w:val="0"/>
+          <w:numId w:val="6"/>
+        </w:numPr>
+        <w:shd w:val="clear" w:color="auto" w:fill="FFFFFF"/>
+        <w:spacing w:before="100" w:beforeAutospacing="1" w:after="100" w:afterAutospacing="1"/>
+        <w:rPr>
+          <w:rFonts w:ascii="ProximaNova" w:eastAsia="Times New Roman" w:hAnsi="ProximaNova" w:cs="Times New Roman"/>
+          <w:sz w:val="22"/>
+          <w:szCs w:val="22"/>
+          <w:lang w:eastAsia="es-ES_tradnl"/>
+        </w:rPr>
+      </w:pPr>
+      <w:r>
+        <w:rPr>
+          <w:rFonts w:ascii="ProximaNova" w:eastAsia="Times New Roman" w:hAnsi="ProximaNova" w:cs="Times New Roman"/>
+          <w:sz w:val="22"/>
+          <w:szCs w:val="22"/>
+          <w:lang w:eastAsia="es-ES_tradnl"/>
+        </w:rPr>
+        <w:t>Niveles para los cuales hay resultados invariables: Cuando los niveles analizados son limitados por los dos puntos anteriores y varios tienen resultados aparentemente equivalentes</w:t>
+      </w:r>
+      <w:r>
+        <w:rPr>
+          <w:rFonts w:ascii="ProximaNova" w:eastAsia="Times New Roman" w:hAnsi="ProximaNova" w:cs="Times New Roman"/>
+          <w:sz w:val="22"/>
+          <w:szCs w:val="22"/>
+          <w:lang w:eastAsia="es-ES_tradnl"/>
+        </w:rPr>
+        <w:t>.</w:t>
+      </w:r>
+    </w:p>
+    <w:p>
+      <w:pPr>
+        <w:shd w:val="clear" w:color="auto" w:fill="FFFFFF"/>
+        <w:spacing w:before="100" w:beforeAutospacing="1" w:after="100" w:afterAutospacing="1"/>
+        <w:rPr>
+          <w:rFonts w:ascii="Times New Roman" w:eastAsia="Times New Roman" w:hAnsi="Times New Roman" w:cs="Times New Roman"/>
+          <w:lang w:eastAsia="es-ES_tradnl"/>
+        </w:rPr>
+      </w:pPr>
+      <w:r>
+        <w:rPr>
+          <w:rFonts w:ascii="ProximaNova" w:eastAsia="Times New Roman" w:hAnsi="ProximaNova" w:cs="Times New Roman"/>
+          <w:b/>
+          <w:bCs/>
+          <w:sz w:val="22"/>
+          <w:szCs w:val="22"/>
+          <w:lang w:eastAsia="es-ES_tradnl"/>
+        </w:rPr>
+        <w:t xml:space="preserve">Caso especial, </w:t>
+      </w:r>
+      <w:r>
+        <w:rPr>
+          <w:rFonts w:ascii="ProximaNova" w:eastAsia="Times New Roman" w:hAnsi="ProximaNova" w:cs="Times New Roman"/>
+          <w:b/>
+          <w:bCs/>
+          <w:sz w:val="22"/>
+          <w:szCs w:val="22"/>
+          <w:lang w:eastAsia="es-ES_tradnl"/>
+        </w:rPr>
+        <w:t>los datos tomados del dataset son menores a 1000</w:t>
+      </w:r>
+      <w:r>
+        <w:rPr>
+          <w:rFonts w:ascii="ProximaNova" w:eastAsia="Times New Roman" w:hAnsi="ProximaNova" w:cs="Times New Roman"/>
+          <w:b/>
+          <w:bCs/>
+          <w:sz w:val="22"/>
+          <w:szCs w:val="22"/>
+          <w:lang w:eastAsia="es-ES_tradnl"/>
+        </w:rPr>
+        <w:t xml:space="preserve">: </w:t>
+      </w:r>
+    </w:p>
+    <w:p>
+      <w:pPr>
+        <w:shd w:val="clear" w:color="auto" w:fill="FFFFFF"/>
+        <w:spacing w:before="100" w:beforeAutospacing="1" w:after="100" w:afterAutospacing="1"/>
+        <w:rPr>
+          <w:rFonts w:ascii="Times New Roman" w:eastAsia="Times New Roman" w:hAnsi="Times New Roman" w:cs="Times New Roman"/>
+          <w:lang w:eastAsia="es-ES_tradnl"/>
+        </w:rPr>
+      </w:pPr>
+      <w:r>
+        <w:rPr>
+          <w:rFonts w:ascii="ProximaNova" w:eastAsia="Times New Roman" w:hAnsi="ProximaNova" w:cs="Times New Roman"/>
+          <w:sz w:val="22"/>
+          <w:szCs w:val="22"/>
+          <w:lang w:eastAsia="es-ES_tradnl"/>
+        </w:rPr>
+        <w:t>En el campo de machine learning</w:t>
+      </w:r>
+      <w:r>
+        <w:rPr>
+          <w:rFonts w:ascii="ProximaNova" w:eastAsia="Times New Roman" w:hAnsi="ProximaNova" w:cs="Times New Roman"/>
+          <w:sz w:val="22"/>
+          <w:szCs w:val="22"/>
+          <w:lang w:eastAsia="es-ES_tradnl"/>
+        </w:rPr>
+        <w:t xml:space="preserve"> no siempre lo mejor es agregar más datos al dataset de entrenamiento del modelo </w:t>
+      </w:r>
+      <w:r>
+        <w:rPr>
+          <w:rFonts w:ascii="ProximaNova" w:eastAsia="Times New Roman" w:hAnsi="ProximaNova" w:cs="Times New Roman"/>
+          <w:sz w:val="22"/>
+          <w:szCs w:val="22"/>
+          <w:lang w:eastAsia="es-ES_tradnl"/>
+        </w:rPr>
+        <w:t>pero siempre se debe tener una cantidad minima considerable para poder crear el modelo, en este caso consideramos que esa minima cantidad era 1000 datos, consideramos que menos de eso, la precisión del modelo era muy baja por tanto este era practicamente inutil</w:t>
+      </w:r>
+      <w:r>
+        <w:rPr>
+          <w:rFonts w:ascii="ProximaNova" w:eastAsia="Times New Roman" w:hAnsi="ProximaNova" w:cs="Times New Roman"/>
+          <w:sz w:val="22"/>
+          <w:szCs w:val="22"/>
+          <w:lang w:eastAsia="es-ES_tradnl"/>
+        </w:rPr>
+        <w:t>.</w:t>
+      </w:r>
+    </w:p>
+    <w:p>
+      <w:pPr>
+        <w:shd w:val="clear" w:color="auto" w:fill="FFFFFF"/>
+        <w:spacing w:before="100" w:beforeAutospacing="1" w:after="100" w:afterAutospacing="1"/>
+        <w:rPr>
+          <w:rFonts w:ascii="Times New Roman" w:eastAsia="Times New Roman" w:hAnsi="Times New Roman" w:cs="Times New Roman"/>
+          <w:lang w:eastAsia="es-ES_tradnl"/>
+        </w:rPr>
+      </w:pPr>
+      <w:r>
+        <w:rPr>
+          <w:rFonts w:ascii="ProximaNova" w:eastAsia="Times New Roman" w:hAnsi="ProximaNova" w:cs="Times New Roman"/>
+          <w:b/>
+          <w:bCs/>
+          <w:sz w:val="22"/>
+          <w:szCs w:val="22"/>
+          <w:lang w:eastAsia="es-ES_tradnl"/>
+        </w:rPr>
+        <w:t xml:space="preserve">Caso especial, </w:t>
+      </w:r>
+      <w:r>
+        <w:rPr>
+          <w:rFonts w:ascii="ProximaNova" w:eastAsia="Times New Roman" w:hAnsi="ProximaNova" w:cs="Times New Roman"/>
+          <w:b/>
+          <w:bCs/>
+          <w:sz w:val="22"/>
+          <w:szCs w:val="22"/>
+          <w:lang w:eastAsia="es-ES_tradnl"/>
+        </w:rPr>
+        <w:t>implementación propia en MacOS</w:t>
+      </w:r>
+      <w:r>
+        <w:rPr>
+          <w:rFonts w:ascii="ProximaNova" w:eastAsia="Times New Roman" w:hAnsi="ProximaNova" w:cs="Times New Roman"/>
+          <w:b/>
+          <w:bCs/>
+          <w:sz w:val="22"/>
+          <w:szCs w:val="22"/>
+          <w:lang w:eastAsia="es-ES_tradnl"/>
+        </w:rPr>
+        <w:t xml:space="preserve">: </w:t>
+      </w:r>
+    </w:p>
+    <w:p>
+      <w:pPr>
+        <w:shd w:val="clear" w:color="auto" w:fill="FFFFFF"/>
+        <w:spacing w:before="100" w:beforeAutospacing="1" w:after="100" w:afterAutospacing="1"/>
+        <w:rPr>
+          <w:rFonts w:ascii="Times New Roman" w:eastAsia="Times New Roman" w:hAnsi="Times New Roman" w:cs="Times New Roman"/>
+          <w:lang w:eastAsia="es-ES_tradnl"/>
+        </w:rPr>
+      </w:pPr>
+      <w:r>
+        <w:rPr>
+          <w:rFonts w:ascii="ProximaNova" w:eastAsia="Times New Roman" w:hAnsi="ProximaNova" w:cs="Times New Roman"/>
+          <w:sz w:val="22"/>
+          <w:szCs w:val="22"/>
+          <w:lang w:eastAsia="es-ES_tradnl"/>
+        </w:rPr>
+        <w:t>Debido a la poca compatibilidad entre Microsoft y Apple, much</w:t>
+      </w:r>
+      <w:r>
+        <w:rPr>
+          <w:rFonts w:ascii="ProximaNova" w:eastAsia="Times New Roman" w:hAnsi="ProximaNova" w:cs="Times New Roman"/>
+          <w:sz w:val="22"/>
+          <w:szCs w:val="22"/>
+          <w:lang w:eastAsia="es-ES_tradnl"/>
+        </w:rPr>
+        <w:t>o</w:t>
+      </w:r>
+      <w:r>
+        <w:rPr>
+          <w:rFonts w:ascii="ProximaNova" w:eastAsia="Times New Roman" w:hAnsi="ProximaNova" w:cs="Times New Roman"/>
+          <w:sz w:val="22"/>
+          <w:szCs w:val="22"/>
+          <w:lang w:eastAsia="es-ES_tradnl"/>
+        </w:rPr>
+        <w:t xml:space="preserve">s </w:t>
+      </w:r>
+      <w:r>
+        <w:rPr>
+          <w:rFonts w:ascii="ProximaNova" w:eastAsia="Times New Roman" w:hAnsi="ProximaNova" w:cs="Times New Roman"/>
+          <w:sz w:val="22"/>
+          <w:szCs w:val="22"/>
+          <w:lang w:eastAsia="es-ES_tradnl"/>
+        </w:rPr>
+        <w:t xml:space="preserve">productos </w:t>
+      </w:r>
+      <w:r>
+        <w:rPr>
+          <w:rFonts w:ascii="ProximaNova" w:eastAsia="Times New Roman" w:hAnsi="ProximaNova" w:cs="Times New Roman"/>
+          <w:sz w:val="22"/>
+          <w:szCs w:val="22"/>
+          <w:lang w:eastAsia="es-ES_tradnl"/>
+        </w:rPr>
+        <w:t xml:space="preserve">de una empresa </w:t>
+      </w:r>
+      <w:r>
+        <w:rPr>
+          <w:rFonts w:ascii="ProximaNova" w:eastAsia="Times New Roman" w:hAnsi="ProximaNova" w:cs="Times New Roman"/>
+          <w:sz w:val="22"/>
+          <w:szCs w:val="22"/>
+          <w:lang w:eastAsia="es-ES_tradnl"/>
+        </w:rPr>
+        <w:t xml:space="preserve">no son compatibles con productos de la otra, en este caso como el programa está hecho con Windows Form, no se puede ejecutar en MacOS sin embargo se puede usar de forma independiente el ML .Net por medio de la consola, </w:t>
+      </w:r>
+      <w:r>
+        <w:rPr>
+          <w:rFonts w:ascii="ProximaNova" w:eastAsia="Times New Roman" w:hAnsi="ProximaNova" w:cs="Times New Roman"/>
+          <w:sz w:val="22"/>
+          <w:szCs w:val="22"/>
+          <w:lang w:eastAsia="es-ES_tradnl"/>
+        </w:rPr>
+        <w:t>de esta forma haremos las pruebas para cada tratamiento en MacOS</w:t>
+      </w:r>
+      <w:r>
+        <w:rPr>
+          <w:rFonts w:ascii="ProximaNova" w:eastAsia="Times New Roman" w:hAnsi="ProximaNova" w:cs="Times New Roman"/>
+          <w:sz w:val="22"/>
+          <w:szCs w:val="22"/>
+          <w:lang w:eastAsia="es-ES_tradnl"/>
+        </w:rPr>
+        <w:t>.</w:t>
+      </w:r>
+    </w:p>
     <w:sectPr>
       <w:pgSz w:w="12240" w:h="15840"/>
       <w:pgMar w:top="1440" w:right="1440" w:bottom="1440" w:left="1440" w:header="709" w:footer="709" w:gutter="0"/>
@@ -3560,6 +4502,7 @@
     <w:lsdException w:name="HTML Sample" w:semiHidden="1" w:unhideWhenUsed="1"/>
     <w:lsdException w:name="HTML Typewriter" w:semiHidden="1" w:unhideWhenUsed="1"/>
     <w:lsdException w:name="HTML Variable" w:semiHidden="1" w:unhideWhenUsed="1"/>
+    <w:lsdException w:name="Normal Table" w:semiHidden="1" w:unhideWhenUsed="1"/>
     <w:lsdException w:name="annotation subject" w:semiHidden="1" w:unhideWhenUsed="1"/>
     <w:lsdException w:name="No List" w:semiHidden="1" w:unhideWhenUsed="1"/>
     <w:lsdException w:name="Outline List 1" w:semiHidden="1" w:unhideWhenUsed="1"/>
@@ -3606,8 +4549,10 @@
     <w:lsdException w:name="Table Subtle 2" w:semiHidden="1" w:unhideWhenUsed="1"/>
     <w:lsdException w:name="Table Web 1" w:semiHidden="1" w:unhideWhenUsed="1"/>
     <w:lsdException w:name="Table Web 2" w:semiHidden="1" w:unhideWhenUsed="1"/>
+    <w:lsdException w:name="Table Web 3" w:semiHidden="1" w:unhideWhenUsed="1"/>
     <w:lsdException w:name="Balloon Text" w:semiHidden="1" w:unhideWhenUsed="1"/>
     <w:lsdException w:name="Table Grid" w:uiPriority="39"/>
+    <w:lsdException w:name="Table Theme" w:semiHidden="1" w:unhideWhenUsed="1"/>
     <w:lsdException w:name="Placeholder Text" w:semiHidden="1"/>
     <w:lsdException w:name="No Spacing" w:uiPriority="1" w:qFormat="1"/>
     <w:lsdException w:name="Light Shading" w:uiPriority="60"/>

</xml_diff>

<commit_message>
experiment doc interpretation is ready
</commit_message>
<xml_diff>
--- a/experiment/Experimento.docx
+++ b/experiment/Experimento.docx
@@ -56,7 +56,7 @@
                     </pic:cNvPicPr>
                   </pic:nvPicPr>
                   <pic:blipFill>
-                    <a:blip r:embed="rId5" cstate="print">
+                    <a:blip r:embed="rId8" cstate="print">
                       <a:extLst>
                         <a:ext uri="{28A0092B-C50C-407E-A947-70E740481C1C}">
                           <a14:useLocalDpi xmlns:a14="http://schemas.microsoft.com/office/drawing/2010/main" val="0"/>
@@ -1017,16 +1017,7 @@
           <w:szCs w:val="22"/>
           <w:lang w:eastAsia="es-ES_tradnl"/>
         </w:rPr>
-        <w:t xml:space="preserve">el porcentaje de la precisión del modelo </w:t>
-      </w:r>
-      <w:r>
-        <w:rPr>
-          <w:rFonts w:ascii="ProximaNova" w:eastAsia="Times New Roman" w:hAnsi="ProximaNova" w:cs="Times New Roman"/>
-          <w:sz w:val="22"/>
-          <w:szCs w:val="22"/>
-          <w:lang w:eastAsia="es-ES_tradnl"/>
-        </w:rPr>
-        <w:t>usando el dataset de entrenamiento</w:t>
+        <w:t>el porcentaje de la precisión del modelo usando el dataset de entrenamiento</w:t>
       </w:r>
       <w:r>
         <w:rPr>
@@ -1071,6 +1062,15 @@
           <w:szCs w:val="22"/>
           <w:lang w:eastAsia="es-ES_tradnl"/>
         </w:rPr>
+        <w:t xml:space="preserve"> usando el dataset de prueba</w:t>
+      </w:r>
+      <w:r>
+        <w:rPr>
+          <w:rFonts w:ascii="ProximaNova" w:eastAsia="Times New Roman" w:hAnsi="ProximaNova" w:cs="Times New Roman"/>
+          <w:sz w:val="22"/>
+          <w:szCs w:val="22"/>
+          <w:lang w:eastAsia="es-ES_tradnl"/>
+        </w:rPr>
         <w:t xml:space="preserve"> </w:t>
       </w:r>
       <w:r>
@@ -1080,16 +1080,7 @@
           <w:szCs w:val="22"/>
           <w:lang w:eastAsia="es-ES_tradnl"/>
         </w:rPr>
-        <w:t xml:space="preserve">usando el dataset de </w:t>
-      </w:r>
-      <w:r>
-        <w:rPr>
-          <w:rFonts w:ascii="ProximaNova" w:eastAsia="Times New Roman" w:hAnsi="ProximaNova" w:cs="Times New Roman"/>
-          <w:sz w:val="22"/>
-          <w:szCs w:val="22"/>
-          <w:lang w:eastAsia="es-ES_tradnl"/>
-        </w:rPr>
-        <w:t>prueba</w:t>
+        <w:t>como</w:t>
       </w:r>
       <w:r>
         <w:rPr>
@@ -1107,13 +1098,132 @@
           <w:szCs w:val="22"/>
           <w:lang w:eastAsia="es-ES_tradnl"/>
         </w:rPr>
-        <w:t>como</w:t>
-      </w:r>
-      <w:r>
-        <w:rPr>
-          <w:rFonts w:ascii="ProximaNova" w:eastAsia="Times New Roman" w:hAnsi="ProximaNova" w:cs="Times New Roman"/>
-          <w:sz w:val="22"/>
-          <w:szCs w:val="22"/>
+        <w:t>la</w:t>
+      </w:r>
+      <w:r>
+        <w:rPr>
+          <w:rFonts w:ascii="ProximaNova" w:eastAsia="Times New Roman" w:hAnsi="ProximaNova" w:cs="Times New Roman"/>
+          <w:sz w:val="22"/>
+          <w:szCs w:val="22"/>
+          <w:lang w:eastAsia="es-ES_tradnl"/>
+        </w:rPr>
+        <w:t>s</w:t>
+      </w:r>
+      <w:r>
+        <w:rPr>
+          <w:rFonts w:ascii="ProximaNova" w:eastAsia="Times New Roman" w:hAnsi="ProximaNova" w:cs="Times New Roman"/>
+          <w:sz w:val="22"/>
+          <w:szCs w:val="22"/>
+          <w:lang w:eastAsia="es-ES_tradnl"/>
+        </w:rPr>
+        <w:t xml:space="preserve"> variable</w:t>
+      </w:r>
+      <w:r>
+        <w:rPr>
+          <w:rFonts w:ascii="ProximaNova" w:eastAsia="Times New Roman" w:hAnsi="ProximaNova" w:cs="Times New Roman"/>
+          <w:sz w:val="22"/>
+          <w:szCs w:val="22"/>
+          <w:lang w:eastAsia="es-ES_tradnl"/>
+        </w:rPr>
+        <w:t xml:space="preserve">s </w:t>
+      </w:r>
+      <w:r>
+        <w:rPr>
+          <w:rFonts w:ascii="ProximaNova" w:eastAsia="Times New Roman" w:hAnsi="ProximaNova" w:cs="Times New Roman"/>
+          <w:sz w:val="22"/>
+          <w:szCs w:val="22"/>
+          <w:lang w:eastAsia="es-ES_tradnl"/>
+        </w:rPr>
+        <w:t xml:space="preserve">de respuesta, ya que </w:t>
+      </w:r>
+      <w:r>
+        <w:rPr>
+          <w:rFonts w:ascii="ProximaNova" w:eastAsia="Times New Roman" w:hAnsi="ProximaNova" w:cs="Times New Roman"/>
+          <w:sz w:val="22"/>
+          <w:szCs w:val="22"/>
+          <w:lang w:eastAsia="es-ES_tradnl"/>
+        </w:rPr>
+        <w:t xml:space="preserve">es de esta forma es que se puede medir la </w:t>
+      </w:r>
+      <w:r>
+        <w:rPr>
+          <w:rFonts w:ascii="ProximaNova" w:eastAsia="Times New Roman" w:hAnsi="ProximaNova" w:cs="Times New Roman"/>
+          <w:sz w:val="22"/>
+          <w:szCs w:val="22"/>
+          <w:lang w:eastAsia="es-ES_tradnl"/>
+        </w:rPr>
+        <w:t>precisión y eficiencia</w:t>
+      </w:r>
+      <w:r>
+        <w:rPr>
+          <w:rFonts w:ascii="ProximaNova" w:eastAsia="Times New Roman" w:hAnsi="ProximaNova" w:cs="Times New Roman"/>
+          <w:sz w:val="22"/>
+          <w:szCs w:val="22"/>
+          <w:lang w:eastAsia="es-ES_tradnl"/>
+        </w:rPr>
+        <w:t xml:space="preserve"> de los modelos producidos por los árboles de decisi</w:t>
+      </w:r>
+      <w:r>
+        <w:rPr>
+          <w:rFonts w:ascii="ProximaNova" w:eastAsia="Times New Roman" w:hAnsi="ProximaNova" w:cs="Times New Roman"/>
+          <w:sz w:val="22"/>
+          <w:szCs w:val="22"/>
+          <w:lang w:eastAsia="es-ES_tradnl"/>
+        </w:rPr>
+        <w:t>ón</w:t>
+      </w:r>
+      <w:r>
+        <w:rPr>
+          <w:rFonts w:ascii="ProximaNova" w:eastAsia="Times New Roman" w:hAnsi="ProximaNova" w:cs="Times New Roman"/>
+          <w:sz w:val="22"/>
+          <w:szCs w:val="22"/>
+          <w:lang w:eastAsia="es-ES_tradnl"/>
+        </w:rPr>
+        <w:t xml:space="preserve"> generados.</w:t>
+      </w:r>
+    </w:p>
+    <w:p>
+      <w:pPr>
+        <w:shd w:val="clear" w:color="auto" w:fill="FFFFFF"/>
+        <w:spacing w:before="100" w:beforeAutospacing="1" w:after="100" w:afterAutospacing="1"/>
+        <w:rPr>
+          <w:rFonts w:ascii="Times New Roman" w:eastAsia="Times New Roman" w:hAnsi="Times New Roman" w:cs="Times New Roman"/>
+          <w:lang w:eastAsia="es-ES_tradnl"/>
+        </w:rPr>
+      </w:pPr>
+      <w:r>
+        <w:rPr>
+          <w:rFonts w:ascii="ProximaNova" w:eastAsia="Times New Roman" w:hAnsi="ProximaNova" w:cs="Times New Roman"/>
+          <w:sz w:val="22"/>
+          <w:szCs w:val="22"/>
+          <w:lang w:eastAsia="es-ES_tradnl"/>
+        </w:rPr>
+        <w:t>En la implementación con ML .Net</w:t>
+      </w:r>
+      <w:r>
+        <w:rPr>
+          <w:rFonts w:ascii="Times New Roman" w:eastAsia="Times New Roman" w:hAnsi="Times New Roman" w:cs="Times New Roman"/>
+          <w:lang w:eastAsia="es-ES_tradnl"/>
+        </w:rPr>
+        <w:t xml:space="preserve"> cuando se presentan los resultados de los modelos generados está incluido el porcentaje de </w:t>
+      </w:r>
+      <w:r>
+        <w:rPr>
+          <w:rFonts w:ascii="Times New Roman" w:eastAsia="Times New Roman" w:hAnsi="Times New Roman" w:cs="Times New Roman"/>
+          <w:lang w:eastAsia="es-ES_tradnl"/>
+        </w:rPr>
+        <w:t>precisión de</w:t>
+      </w:r>
+      <w:r>
+        <w:rPr>
+          <w:rFonts w:ascii="Times New Roman" w:eastAsia="Times New Roman" w:hAnsi="Times New Roman" w:cs="Times New Roman"/>
+          <w:lang w:eastAsia="es-ES_tradnl"/>
+        </w:rPr>
+        <w:t>l modelo</w:t>
+      </w:r>
+      <w:r>
+        <w:rPr>
+          <w:rFonts w:ascii="Times New Roman" w:eastAsia="Times New Roman" w:hAnsi="Times New Roman" w:cs="Times New Roman"/>
           <w:lang w:eastAsia="es-ES_tradnl"/>
         </w:rPr>
         <w:t xml:space="preserve"> </w:t>
@@ -1125,153 +1235,7 @@
           <w:szCs w:val="22"/>
           <w:lang w:eastAsia="es-ES_tradnl"/>
         </w:rPr>
-        <w:t>la</w:t>
-      </w:r>
-      <w:r>
-        <w:rPr>
-          <w:rFonts w:ascii="ProximaNova" w:eastAsia="Times New Roman" w:hAnsi="ProximaNova" w:cs="Times New Roman"/>
-          <w:sz w:val="22"/>
-          <w:szCs w:val="22"/>
-          <w:lang w:eastAsia="es-ES_tradnl"/>
-        </w:rPr>
-        <w:t>s</w:t>
-      </w:r>
-      <w:r>
-        <w:rPr>
-          <w:rFonts w:ascii="ProximaNova" w:eastAsia="Times New Roman" w:hAnsi="ProximaNova" w:cs="Times New Roman"/>
-          <w:sz w:val="22"/>
-          <w:szCs w:val="22"/>
-          <w:lang w:eastAsia="es-ES_tradnl"/>
-        </w:rPr>
-        <w:t xml:space="preserve"> variable</w:t>
-      </w:r>
-      <w:r>
-        <w:rPr>
-          <w:rFonts w:ascii="ProximaNova" w:eastAsia="Times New Roman" w:hAnsi="ProximaNova" w:cs="Times New Roman"/>
-          <w:sz w:val="22"/>
-          <w:szCs w:val="22"/>
-          <w:lang w:eastAsia="es-ES_tradnl"/>
-        </w:rPr>
-        <w:t xml:space="preserve">s </w:t>
-      </w:r>
-      <w:r>
-        <w:rPr>
-          <w:rFonts w:ascii="ProximaNova" w:eastAsia="Times New Roman" w:hAnsi="ProximaNova" w:cs="Times New Roman"/>
-          <w:sz w:val="22"/>
-          <w:szCs w:val="22"/>
-          <w:lang w:eastAsia="es-ES_tradnl"/>
-        </w:rPr>
-        <w:t xml:space="preserve">de respuesta, ya que </w:t>
-      </w:r>
-      <w:r>
-        <w:rPr>
-          <w:rFonts w:ascii="ProximaNova" w:eastAsia="Times New Roman" w:hAnsi="ProximaNova" w:cs="Times New Roman"/>
-          <w:sz w:val="22"/>
-          <w:szCs w:val="22"/>
-          <w:lang w:eastAsia="es-ES_tradnl"/>
-        </w:rPr>
-        <w:t xml:space="preserve">es de esta forma es que se puede medir la </w:t>
-      </w:r>
-      <w:r>
-        <w:rPr>
-          <w:rFonts w:ascii="ProximaNova" w:eastAsia="Times New Roman" w:hAnsi="ProximaNova" w:cs="Times New Roman"/>
-          <w:sz w:val="22"/>
-          <w:szCs w:val="22"/>
-          <w:lang w:eastAsia="es-ES_tradnl"/>
-        </w:rPr>
-        <w:t>precisión y eficiencia</w:t>
-      </w:r>
-      <w:r>
-        <w:rPr>
-          <w:rFonts w:ascii="ProximaNova" w:eastAsia="Times New Roman" w:hAnsi="ProximaNova" w:cs="Times New Roman"/>
-          <w:sz w:val="22"/>
-          <w:szCs w:val="22"/>
-          <w:lang w:eastAsia="es-ES_tradnl"/>
-        </w:rPr>
-        <w:t xml:space="preserve"> de los modelos producidos por los árboles de decisi</w:t>
-      </w:r>
-      <w:r>
-        <w:rPr>
-          <w:rFonts w:ascii="ProximaNova" w:eastAsia="Times New Roman" w:hAnsi="ProximaNova" w:cs="Times New Roman"/>
-          <w:sz w:val="22"/>
-          <w:szCs w:val="22"/>
-          <w:lang w:eastAsia="es-ES_tradnl"/>
-        </w:rPr>
-        <w:t>ón</w:t>
-      </w:r>
-      <w:r>
-        <w:rPr>
-          <w:rFonts w:ascii="ProximaNova" w:eastAsia="Times New Roman" w:hAnsi="ProximaNova" w:cs="Times New Roman"/>
-          <w:sz w:val="22"/>
-          <w:szCs w:val="22"/>
-          <w:lang w:eastAsia="es-ES_tradnl"/>
-        </w:rPr>
-        <w:t xml:space="preserve"> generados.</w:t>
-      </w:r>
-    </w:p>
-    <w:p>
-      <w:pPr>
-        <w:shd w:val="clear" w:color="auto" w:fill="FFFFFF"/>
-        <w:spacing w:before="100" w:beforeAutospacing="1" w:after="100" w:afterAutospacing="1"/>
-        <w:rPr>
-          <w:rFonts w:ascii="Times New Roman" w:eastAsia="Times New Roman" w:hAnsi="Times New Roman" w:cs="Times New Roman"/>
-          <w:lang w:eastAsia="es-ES_tradnl"/>
-        </w:rPr>
-      </w:pPr>
-      <w:r>
-        <w:rPr>
-          <w:rFonts w:ascii="ProximaNova" w:eastAsia="Times New Roman" w:hAnsi="ProximaNova" w:cs="Times New Roman"/>
-          <w:sz w:val="22"/>
-          <w:szCs w:val="22"/>
-          <w:lang w:eastAsia="es-ES_tradnl"/>
-        </w:rPr>
-        <w:t>En la implementación con ML .Net</w:t>
-      </w:r>
-      <w:r>
-        <w:rPr>
-          <w:rFonts w:ascii="Times New Roman" w:eastAsia="Times New Roman" w:hAnsi="Times New Roman" w:cs="Times New Roman"/>
-          <w:lang w:eastAsia="es-ES_tradnl"/>
-        </w:rPr>
-        <w:t xml:space="preserve"> cuando se presentan los resultados de los modelos generados está incluido el porcentaje de </w:t>
-      </w:r>
-      <w:r>
-        <w:rPr>
-          <w:rFonts w:ascii="Times New Roman" w:eastAsia="Times New Roman" w:hAnsi="Times New Roman" w:cs="Times New Roman"/>
-          <w:lang w:eastAsia="es-ES_tradnl"/>
-        </w:rPr>
-        <w:t>precisión de</w:t>
-      </w:r>
-      <w:r>
-        <w:rPr>
-          <w:rFonts w:ascii="Times New Roman" w:eastAsia="Times New Roman" w:hAnsi="Times New Roman" w:cs="Times New Roman"/>
-          <w:lang w:eastAsia="es-ES_tradnl"/>
-        </w:rPr>
-        <w:t>l modelo</w:t>
-      </w:r>
-      <w:r>
-        <w:rPr>
-          <w:rFonts w:ascii="Times New Roman" w:eastAsia="Times New Roman" w:hAnsi="Times New Roman" w:cs="Times New Roman"/>
-          <w:lang w:eastAsia="es-ES_tradnl"/>
-        </w:rPr>
-        <w:t xml:space="preserve"> </w:t>
-      </w:r>
-      <w:r>
-        <w:rPr>
-          <w:rFonts w:ascii="ProximaNova" w:eastAsia="Times New Roman" w:hAnsi="ProximaNova" w:cs="Times New Roman"/>
-          <w:sz w:val="22"/>
-          <w:szCs w:val="22"/>
-          <w:lang w:eastAsia="es-ES_tradnl"/>
-        </w:rPr>
-        <w:t>usando el dataset de prueba</w:t>
-      </w:r>
-      <w:r>
-        <w:rPr>
-          <w:rFonts w:ascii="ProximaNova" w:eastAsia="Times New Roman" w:hAnsi="ProximaNova" w:cs="Times New Roman"/>
-          <w:sz w:val="22"/>
-          <w:szCs w:val="22"/>
-          <w:lang w:eastAsia="es-ES_tradnl"/>
-        </w:rPr>
-        <w:t xml:space="preserve"> y de entrenamiento</w:t>
+        <w:t>usando el dataset de prueba y de entrenamiento</w:t>
       </w:r>
       <w:r>
         <w:rPr>
@@ -1345,21 +1309,7 @@
           <w:rFonts w:ascii="Times New Roman" w:eastAsia="Times New Roman" w:hAnsi="Times New Roman" w:cs="Times New Roman"/>
           <w:lang w:eastAsia="es-ES_tradnl"/>
         </w:rPr>
-        <w:t xml:space="preserve"> usando el dataset de prueba, solo basta con cambiar el dataset  al de entrenamiento y hacer este mismo proceso para obtener </w:t>
-      </w:r>
-      <w:r>
-        <w:rPr>
-          <w:rFonts w:ascii="Times New Roman" w:eastAsia="Times New Roman" w:hAnsi="Times New Roman" w:cs="Times New Roman"/>
-          <w:lang w:eastAsia="es-ES_tradnl"/>
-        </w:rPr>
-        <w:t xml:space="preserve">la precisión de las predicciones hechas usando el dataset de </w:t>
-      </w:r>
-      <w:r>
-        <w:rPr>
-          <w:rFonts w:ascii="Times New Roman" w:eastAsia="Times New Roman" w:hAnsi="Times New Roman" w:cs="Times New Roman"/>
-          <w:lang w:eastAsia="es-ES_tradnl"/>
-        </w:rPr>
-        <w:t xml:space="preserve">entrenamiento. </w:t>
+        <w:t xml:space="preserve"> usando el dataset de prueba, solo basta con cambiar el dataset  al de entrenamiento y hacer este mismo proceso para obtener la precisión de las predicciones hechas usando el dataset de entrenamiento. </w:t>
       </w:r>
       <w:r>
         <w:rPr>
@@ -3470,7 +3420,9 @@
         <w:shd w:val="clear" w:color="auto" w:fill="FFFFFF"/>
         <w:spacing w:before="100" w:beforeAutospacing="1" w:after="100" w:afterAutospacing="1"/>
         <w:rPr>
-          <w:rFonts w:ascii="Times New Roman" w:eastAsia="Times New Roman" w:hAnsi="Times New Roman" w:cs="Times New Roman"/>
+          <w:rFonts w:ascii="ProximaNova" w:eastAsia="Times New Roman" w:hAnsi="ProximaNova" w:cs="Times New Roman"/>
+          <w:sz w:val="22"/>
+          <w:szCs w:val="22"/>
           <w:lang w:eastAsia="es-ES_tradnl"/>
         </w:rPr>
       </w:pPr>
@@ -3546,6 +3498,1152 @@
         </w:rPr>
         <w:t>.</w:t>
       </w:r>
+    </w:p>
+    <w:p>
+      <w:pPr>
+        <w:shd w:val="clear" w:color="auto" w:fill="FFFFFF"/>
+        <w:spacing w:before="100" w:beforeAutospacing="1" w:after="100" w:afterAutospacing="1"/>
+        <w:rPr>
+          <w:rFonts w:ascii="ProximaNova" w:eastAsia="Times New Roman" w:hAnsi="ProximaNova" w:cs="Times New Roman"/>
+          <w:b/>
+          <w:bCs/>
+          <w:sz w:val="22"/>
+          <w:szCs w:val="22"/>
+          <w:lang w:eastAsia="es-ES_tradnl"/>
+        </w:rPr>
+      </w:pPr>
+      <w:r>
+        <w:rPr>
+          <w:rFonts w:ascii="ProximaNova" w:eastAsia="Times New Roman" w:hAnsi="ProximaNova" w:cs="Times New Roman"/>
+          <w:b/>
+          <w:bCs/>
+          <w:sz w:val="22"/>
+          <w:szCs w:val="22"/>
+          <w:lang w:eastAsia="es-ES_tradnl"/>
+        </w:rPr>
+        <w:t>Resultados de la ejecución del experimento</w:t>
+      </w:r>
+    </w:p>
+    <w:p>
+      <w:pPr>
+        <w:keepNext/>
+        <w:shd w:val="clear" w:color="auto" w:fill="FFFFFF"/>
+        <w:spacing w:before="100" w:beforeAutospacing="1" w:after="100" w:afterAutospacing="1"/>
+      </w:pPr>
+      <w:r>
+        <w:rPr>
+          <w:rFonts w:ascii="Times New Roman" w:eastAsia="Times New Roman" w:hAnsi="Times New Roman" w:cs="Times New Roman"/>
+          <w:noProof/>
+          <w:lang w:eastAsia="es-ES_tradnl"/>
+        </w:rPr>
+        <w:drawing>
+          <wp:inline distT="0" distB="0" distL="0" distR="0" wp14:anchorId="09EEAF8F" wp14:editId="50F45459">
+            <wp:extent cx="5707856" cy="2269117"/>
+            <wp:effectExtent l="0" t="0" r="0" b="4445"/>
+            <wp:docPr id="1" name="Imagen 1" descr="Tabla&#10;&#10;Descripción generada automáticamente"/>
+            <wp:cNvGraphicFramePr>
+              <a:graphicFrameLocks xmlns:a="http://schemas.openxmlformats.org/drawingml/2006/main" noChangeAspect="1"/>
+            </wp:cNvGraphicFramePr>
+            <a:graphic xmlns:a="http://schemas.openxmlformats.org/drawingml/2006/main">
+              <a:graphicData uri="http://schemas.openxmlformats.org/drawingml/2006/picture">
+                <pic:pic xmlns:pic="http://schemas.openxmlformats.org/drawingml/2006/picture">
+                  <pic:nvPicPr>
+                    <pic:cNvPr id="1" name="Imagen 1" descr="Tabla&#10;&#10;Descripción generada automáticamente"/>
+                    <pic:cNvPicPr/>
+                  </pic:nvPicPr>
+                  <pic:blipFill>
+                    <a:blip r:embed="rId9" cstate="print">
+                      <a:extLst>
+                        <a:ext uri="{28A0092B-C50C-407E-A947-70E740481C1C}">
+                          <a14:useLocalDpi xmlns:a14="http://schemas.microsoft.com/office/drawing/2010/main" val="0"/>
+                        </a:ext>
+                      </a:extLst>
+                    </a:blip>
+                    <a:stretch>
+                      <a:fillRect/>
+                    </a:stretch>
+                  </pic:blipFill>
+                  <pic:spPr>
+                    <a:xfrm>
+                      <a:off x="0" y="0"/>
+                      <a:ext cx="5723856" cy="2275478"/>
+                    </a:xfrm>
+                    <a:prstGeom prst="rect">
+                      <a:avLst/>
+                    </a:prstGeom>
+                  </pic:spPr>
+                </pic:pic>
+              </a:graphicData>
+            </a:graphic>
+          </wp:inline>
+        </w:drawing>
+      </w:r>
+    </w:p>
+    <w:p>
+      <w:pPr>
+        <w:pStyle w:val="Descripcin"/>
+        <w:rPr>
+          <w:rFonts w:ascii="Times New Roman" w:eastAsia="Times New Roman" w:hAnsi="Times New Roman" w:cs="Times New Roman"/>
+          <w:i w:val="0"/>
+          <w:iCs w:val="0"/>
+          <w:color w:val="auto"/>
+          <w:lang w:eastAsia="es-ES_tradnl"/>
+        </w:rPr>
+      </w:pPr>
+      <w:r>
+        <w:rPr>
+          <w:i w:val="0"/>
+          <w:iCs w:val="0"/>
+          <w:color w:val="auto"/>
+        </w:rPr>
+        <w:t xml:space="preserve">Tabla </w:t>
+      </w:r>
+      <w:r>
+        <w:rPr>
+          <w:i w:val="0"/>
+          <w:iCs w:val="0"/>
+          <w:color w:val="auto"/>
+        </w:rPr>
+        <w:fldChar w:fldCharType="begin"/>
+      </w:r>
+      <w:r>
+        <w:rPr>
+          <w:i w:val="0"/>
+          <w:iCs w:val="0"/>
+          <w:color w:val="auto"/>
+        </w:rPr>
+        <w:instrText xml:space="preserve"> SEQ Tabla \* ARABIC </w:instrText>
+      </w:r>
+      <w:r>
+        <w:rPr>
+          <w:i w:val="0"/>
+          <w:iCs w:val="0"/>
+          <w:color w:val="auto"/>
+        </w:rPr>
+        <w:fldChar w:fldCharType="separate"/>
+      </w:r>
+      <w:r>
+        <w:rPr>
+          <w:i w:val="0"/>
+          <w:iCs w:val="0"/>
+          <w:noProof/>
+          <w:color w:val="auto"/>
+        </w:rPr>
+        <w:t>1</w:t>
+      </w:r>
+      <w:r>
+        <w:rPr>
+          <w:i w:val="0"/>
+          <w:iCs w:val="0"/>
+          <w:color w:val="auto"/>
+        </w:rPr>
+        <w:fldChar w:fldCharType="end"/>
+      </w:r>
+      <w:r>
+        <w:rPr>
+          <w:i w:val="0"/>
+          <w:iCs w:val="0"/>
+          <w:color w:val="auto"/>
+        </w:rPr>
+        <w:t xml:space="preserve">. Resumen de </w:t>
+      </w:r>
+      <w:r>
+        <w:rPr>
+          <w:i w:val="0"/>
+          <w:iCs w:val="0"/>
+          <w:color w:val="auto"/>
+        </w:rPr>
+        <w:t>los datos obtenidos en el experimento</w:t>
+      </w:r>
+    </w:p>
+    <w:p>
+      <w:pPr>
+        <w:shd w:val="clear" w:color="auto" w:fill="FFFFFF"/>
+        <w:spacing w:before="100" w:beforeAutospacing="1" w:after="100" w:afterAutospacing="1"/>
+        <w:rPr>
+          <w:rFonts w:ascii="ProximaNova" w:eastAsia="Times New Roman" w:hAnsi="ProximaNova" w:cs="Times New Roman"/>
+          <w:sz w:val="22"/>
+          <w:szCs w:val="22"/>
+          <w:lang w:eastAsia="es-ES_tradnl"/>
+        </w:rPr>
+      </w:pPr>
+      <w:r>
+        <w:rPr>
+          <w:rFonts w:ascii="ProximaNova" w:eastAsia="Times New Roman" w:hAnsi="ProximaNova" w:cs="Times New Roman"/>
+          <w:sz w:val="22"/>
+          <w:szCs w:val="22"/>
+          <w:lang w:eastAsia="es-ES_tradnl"/>
+        </w:rPr>
+        <w:lastRenderedPageBreak/>
+        <w:t>En l</w:t>
+      </w:r>
+      <w:r>
+        <w:rPr>
+          <w:rFonts w:ascii="ProximaNova" w:eastAsia="Times New Roman" w:hAnsi="ProximaNova" w:cs="Times New Roman"/>
+          <w:sz w:val="22"/>
+          <w:szCs w:val="22"/>
+          <w:lang w:eastAsia="es-ES_tradnl"/>
+        </w:rPr>
+        <w:t>a tabla 1 está organizado un resumen de los resultados obtenidos en el experimento, donde se promediaron los tiempos de entrenamiento de cada persona para cada tamaño del dataset de entrenamiento  en cada implementación, es decir, por cada tamaño del dataset todos los integrantes del grupo debían hacer 3 repeticiones de la generación del árbol de decisión por cada implementación hecha y en esas 3 repeticiones se promedió el tiempo de entrenamiento del árbol para cada implementación.</w:t>
+      </w:r>
+    </w:p>
+    <w:p>
+      <w:pPr>
+        <w:shd w:val="clear" w:color="auto" w:fill="FFFFFF"/>
+        <w:spacing w:before="100" w:beforeAutospacing="1" w:after="100" w:afterAutospacing="1"/>
+        <w:rPr>
+          <w:rFonts w:ascii="ProximaNova" w:eastAsia="Times New Roman" w:hAnsi="ProximaNova" w:cs="Times New Roman"/>
+          <w:sz w:val="22"/>
+          <w:szCs w:val="22"/>
+          <w:lang w:eastAsia="es-ES_tradnl"/>
+        </w:rPr>
+      </w:pPr>
+      <w:r>
+        <w:rPr>
+          <w:rFonts w:ascii="ProximaNova" w:eastAsia="Times New Roman" w:hAnsi="ProximaNova" w:cs="Times New Roman"/>
+          <w:sz w:val="22"/>
+          <w:szCs w:val="22"/>
+          <w:lang w:eastAsia="es-ES_tradnl"/>
+        </w:rPr>
+        <w:t xml:space="preserve">Para la precisión del árbol de decisión usando el dataset de entrenamiento y </w:t>
+      </w:r>
+      <w:r>
+        <w:rPr>
+          <w:rFonts w:ascii="ProximaNova" w:eastAsia="Times New Roman" w:hAnsi="ProximaNova" w:cs="Times New Roman"/>
+          <w:sz w:val="22"/>
+          <w:szCs w:val="22"/>
+          <w:lang w:eastAsia="es-ES_tradnl"/>
+        </w:rPr>
+        <w:t xml:space="preserve">la precisión del árbol de decisión usando el dataset de </w:t>
+      </w:r>
+      <w:r>
+        <w:rPr>
+          <w:rFonts w:ascii="ProximaNova" w:eastAsia="Times New Roman" w:hAnsi="ProximaNova" w:cs="Times New Roman"/>
+          <w:sz w:val="22"/>
+          <w:szCs w:val="22"/>
+          <w:lang w:eastAsia="es-ES_tradnl"/>
+        </w:rPr>
+        <w:t>prueba no se hizo una prueba de hipótesis porque en este caso no tiene sentido hacerla en vista que los valores de estas precisiones son exactamente iguales en para todos los miembros del grupo en cada tamaño del dataset de entrenamiento.</w:t>
+      </w:r>
+      <w:r>
+        <w:rPr>
+          <w:rFonts w:ascii="ProximaNova" w:eastAsia="Times New Roman" w:hAnsi="ProximaNova" w:cs="Times New Roman"/>
+          <w:sz w:val="22"/>
+          <w:szCs w:val="22"/>
+          <w:lang w:eastAsia="es-ES_tradnl"/>
+        </w:rPr>
+        <w:t xml:space="preserve"> </w:t>
+      </w:r>
+    </w:p>
+    <w:p>
+      <w:pPr>
+        <w:shd w:val="clear" w:color="auto" w:fill="FFFFFF"/>
+        <w:spacing w:before="100" w:beforeAutospacing="1" w:after="100" w:afterAutospacing="1"/>
+        <w:rPr>
+          <w:rFonts w:ascii="ProximaNova" w:eastAsia="Times New Roman" w:hAnsi="ProximaNova" w:cs="Times New Roman"/>
+          <w:sz w:val="22"/>
+          <w:szCs w:val="22"/>
+          <w:lang w:eastAsia="es-ES_tradnl"/>
+        </w:rPr>
+      </w:pPr>
+      <w:r>
+        <w:rPr>
+          <w:rFonts w:ascii="ProximaNova" w:eastAsia="Times New Roman" w:hAnsi="ProximaNova" w:cs="Times New Roman"/>
+          <w:sz w:val="22"/>
+          <w:szCs w:val="22"/>
+          <w:lang w:eastAsia="es-ES_tradnl"/>
+        </w:rPr>
+        <w:t>En cambio c</w:t>
+      </w:r>
+      <w:r>
+        <w:rPr>
+          <w:rFonts w:ascii="ProximaNova" w:eastAsia="Times New Roman" w:hAnsi="ProximaNova" w:cs="Times New Roman"/>
+          <w:sz w:val="22"/>
+          <w:szCs w:val="22"/>
+          <w:lang w:eastAsia="es-ES_tradnl"/>
+        </w:rPr>
+        <w:t>on los datos obtenidos</w:t>
+      </w:r>
+      <w:r>
+        <w:rPr>
+          <w:rFonts w:ascii="ProximaNova" w:eastAsia="Times New Roman" w:hAnsi="ProximaNova" w:cs="Times New Roman"/>
+          <w:sz w:val="22"/>
+          <w:szCs w:val="22"/>
+          <w:lang w:eastAsia="es-ES_tradnl"/>
+        </w:rPr>
+        <w:t xml:space="preserve"> del tiempo de entrenamiento del árbol de decisión</w:t>
+      </w:r>
+      <w:r>
+        <w:rPr>
+          <w:rFonts w:ascii="ProximaNova" w:eastAsia="Times New Roman" w:hAnsi="ProximaNova" w:cs="Times New Roman"/>
+          <w:sz w:val="22"/>
+          <w:szCs w:val="22"/>
+          <w:lang w:eastAsia="es-ES_tradnl"/>
+        </w:rPr>
+        <w:t xml:space="preserve"> se hizo una </w:t>
+      </w:r>
+      <w:r>
+        <w:rPr>
+          <w:rFonts w:ascii="ProximaNova" w:eastAsia="Times New Roman" w:hAnsi="ProximaNova" w:cs="Times New Roman"/>
+          <w:sz w:val="22"/>
+          <w:szCs w:val="22"/>
+          <w:lang w:eastAsia="es-ES_tradnl"/>
+        </w:rPr>
+        <w:t xml:space="preserve">hipótesis </w:t>
+      </w:r>
+      <w:r>
+        <w:rPr>
+          <w:rFonts w:ascii="ProximaNova" w:eastAsia="Times New Roman" w:hAnsi="ProximaNova" w:cs="Times New Roman"/>
+          <w:sz w:val="22"/>
+          <w:szCs w:val="22"/>
+          <w:lang w:eastAsia="es-ES_tradnl"/>
+        </w:rPr>
+        <w:t>para la diferencia de medias en muestras dependientes</w:t>
+      </w:r>
+      <w:r>
+        <w:rPr>
+          <w:rFonts w:ascii="ProximaNova" w:eastAsia="Times New Roman" w:hAnsi="ProximaNova" w:cs="Times New Roman"/>
+          <w:sz w:val="22"/>
+          <w:szCs w:val="22"/>
+          <w:lang w:eastAsia="es-ES_tradnl"/>
+        </w:rPr>
+        <w:t xml:space="preserve"> (prueba t para muestras emparejadas)</w:t>
+      </w:r>
+      <w:r>
+        <w:rPr>
+          <w:rFonts w:ascii="ProximaNova" w:eastAsia="Times New Roman" w:hAnsi="ProximaNova" w:cs="Times New Roman"/>
+          <w:sz w:val="22"/>
+          <w:szCs w:val="22"/>
+          <w:lang w:eastAsia="es-ES_tradnl"/>
+        </w:rPr>
+        <w:t xml:space="preserve"> por cada tamaño del dataset de entrenamiento donde se buscaba ver si el tiempo de entrenamiento era mayor en la implementación propia a comparación de la implementación de la librería de ML </w:t>
+      </w:r>
+      <w:r>
+        <w:rPr>
+          <w:rFonts w:ascii="ProximaNova" w:eastAsia="Times New Roman" w:hAnsi="ProximaNova" w:cs="Times New Roman"/>
+          <w:sz w:val="22"/>
+          <w:szCs w:val="22"/>
+          <w:lang w:eastAsia="es-ES_tradnl"/>
+        </w:rPr>
+        <w:t>.</w:t>
+      </w:r>
+      <w:r>
+        <w:rPr>
+          <w:rFonts w:ascii="ProximaNova" w:eastAsia="Times New Roman" w:hAnsi="ProximaNova" w:cs="Times New Roman"/>
+          <w:sz w:val="22"/>
+          <w:szCs w:val="22"/>
+          <w:lang w:eastAsia="es-ES_tradnl"/>
+        </w:rPr>
+        <w:t>Net</w:t>
+      </w:r>
+      <w:r>
+        <w:rPr>
+          <w:rFonts w:ascii="ProximaNova" w:eastAsia="Times New Roman" w:hAnsi="ProximaNova" w:cs="Times New Roman"/>
+          <w:sz w:val="22"/>
+          <w:szCs w:val="22"/>
+          <w:lang w:eastAsia="es-ES_tradnl"/>
+        </w:rPr>
+        <w:t xml:space="preserve"> , los resultados fueron los siguientes:</w:t>
+      </w:r>
+    </w:p>
+    <w:p>
+      <w:pPr>
+        <w:shd w:val="clear" w:color="auto" w:fill="FFFFFF"/>
+        <w:spacing w:before="100" w:beforeAutospacing="1" w:after="100" w:afterAutospacing="1"/>
+        <w:rPr>
+          <w:rFonts w:ascii="ProximaNova" w:eastAsia="Times New Roman" w:hAnsi="ProximaNova" w:cs="Times New Roman"/>
+          <w:sz w:val="22"/>
+          <w:szCs w:val="22"/>
+          <w:lang w:eastAsia="es-ES_tradnl"/>
+        </w:rPr>
+      </w:pPr>
+      <w:r>
+        <w:rPr>
+          <w:rFonts w:ascii="ProximaNova" w:eastAsia="Times New Roman" w:hAnsi="ProximaNova" w:cs="Times New Roman"/>
+          <w:sz w:val="22"/>
+          <w:szCs w:val="22"/>
+          <w:lang w:eastAsia="es-ES_tradnl"/>
+        </w:rPr>
+        <w:t>Con un dataset de entrenamiento del 50% de la totalidad de los datos se obtuvo:</w:t>
+      </w:r>
+    </w:p>
+    <w:p>
+      <w:pPr>
+        <w:shd w:val="clear" w:color="auto" w:fill="FFFFFF"/>
+        <w:spacing w:before="100" w:beforeAutospacing="1" w:after="100" w:afterAutospacing="1"/>
+        <w:rPr>
+          <w:rFonts w:ascii="Times New Roman" w:eastAsia="Times New Roman" w:hAnsi="Times New Roman" w:cs="Times New Roman"/>
+          <w:lang w:eastAsia="es-ES_tradnl"/>
+        </w:rPr>
+      </w:pPr>
+      <w:r>
+        <w:rPr>
+          <w:rFonts w:ascii="Times New Roman" w:eastAsia="Times New Roman" w:hAnsi="Times New Roman" w:cs="Times New Roman"/>
+          <w:noProof/>
+          <w:lang w:eastAsia="es-ES_tradnl"/>
+        </w:rPr>
+        <w:drawing>
+          <wp:inline distT="0" distB="0" distL="0" distR="0" wp14:anchorId="5C606DA6" wp14:editId="359E0CD1">
+            <wp:extent cx="5976320" cy="1843087"/>
+            <wp:effectExtent l="0" t="0" r="0" b="0"/>
+            <wp:docPr id="2" name="Imagen 2" descr="Interfaz de usuario gráfica, Aplicación, Tabla, Excel&#10;&#10;Descripción generada automáticamente"/>
+            <wp:cNvGraphicFramePr>
+              <a:graphicFrameLocks xmlns:a="http://schemas.openxmlformats.org/drawingml/2006/main" noChangeAspect="1"/>
+            </wp:cNvGraphicFramePr>
+            <a:graphic xmlns:a="http://schemas.openxmlformats.org/drawingml/2006/main">
+              <a:graphicData uri="http://schemas.openxmlformats.org/drawingml/2006/picture">
+                <pic:pic xmlns:pic="http://schemas.openxmlformats.org/drawingml/2006/picture">
+                  <pic:nvPicPr>
+                    <pic:cNvPr id="2" name="Imagen 2" descr="Interfaz de usuario gráfica, Aplicación, Tabla, Excel&#10;&#10;Descripción generada automáticamente"/>
+                    <pic:cNvPicPr/>
+                  </pic:nvPicPr>
+                  <pic:blipFill rotWithShape="1">
+                    <a:blip r:embed="rId10" cstate="print">
+                      <a:extLst>
+                        <a:ext uri="{28A0092B-C50C-407E-A947-70E740481C1C}">
+                          <a14:useLocalDpi xmlns:a14="http://schemas.microsoft.com/office/drawing/2010/main" val="0"/>
+                        </a:ext>
+                      </a:extLst>
+                    </a:blip>
+                    <a:srcRect l="9377" t="25000" r="4086" b="27555"/>
+                    <a:stretch/>
+                  </pic:blipFill>
+                  <pic:spPr bwMode="auto">
+                    <a:xfrm>
+                      <a:off x="0" y="0"/>
+                      <a:ext cx="6012847" cy="1854352"/>
+                    </a:xfrm>
+                    <a:prstGeom prst="rect">
+                      <a:avLst/>
+                    </a:prstGeom>
+                    <a:ln>
+                      <a:noFill/>
+                    </a:ln>
+                    <a:extLst>
+                      <a:ext uri="{53640926-AAD7-44D8-BBD7-CCE9431645EC}">
+                        <a14:shadowObscured xmlns:a14="http://schemas.microsoft.com/office/drawing/2010/main"/>
+                      </a:ext>
+                    </a:extLst>
+                  </pic:spPr>
+                </pic:pic>
+              </a:graphicData>
+            </a:graphic>
+          </wp:inline>
+        </w:drawing>
+      </w:r>
+    </w:p>
+    <w:p>
+      <w:pPr>
+        <w:shd w:val="clear" w:color="auto" w:fill="FFFFFF"/>
+        <w:spacing w:before="100" w:beforeAutospacing="1" w:after="100" w:afterAutospacing="1"/>
+        <w:rPr>
+          <w:rFonts w:ascii="ProximaNova" w:eastAsia="Times New Roman" w:hAnsi="ProximaNova" w:cs="Times New Roman"/>
+          <w:sz w:val="22"/>
+          <w:szCs w:val="22"/>
+          <w:lang w:eastAsia="es-ES_tradnl"/>
+        </w:rPr>
+      </w:pPr>
+      <w:r>
+        <w:rPr>
+          <w:rFonts w:ascii="ProximaNova" w:eastAsia="Times New Roman" w:hAnsi="ProximaNova" w:cs="Times New Roman"/>
+          <w:sz w:val="22"/>
+          <w:szCs w:val="22"/>
+          <w:lang w:eastAsia="es-ES_tradnl"/>
+        </w:rPr>
+        <w:t xml:space="preserve">Con un dataset de entrenamiento del </w:t>
+      </w:r>
+      <w:r>
+        <w:rPr>
+          <w:rFonts w:ascii="ProximaNova" w:eastAsia="Times New Roman" w:hAnsi="ProximaNova" w:cs="Times New Roman"/>
+          <w:sz w:val="22"/>
+          <w:szCs w:val="22"/>
+          <w:lang w:eastAsia="es-ES_tradnl"/>
+        </w:rPr>
+        <w:t>65</w:t>
+      </w:r>
+      <w:r>
+        <w:rPr>
+          <w:rFonts w:ascii="ProximaNova" w:eastAsia="Times New Roman" w:hAnsi="ProximaNova" w:cs="Times New Roman"/>
+          <w:sz w:val="22"/>
+          <w:szCs w:val="22"/>
+          <w:lang w:eastAsia="es-ES_tradnl"/>
+        </w:rPr>
+        <w:t>% de la totalidad de los datos se obtuvo:</w:t>
+      </w:r>
+    </w:p>
+    <w:p>
+      <w:pPr>
+        <w:shd w:val="clear" w:color="auto" w:fill="FFFFFF"/>
+        <w:spacing w:before="100" w:beforeAutospacing="1" w:after="100" w:afterAutospacing="1"/>
+        <w:rPr>
+          <w:rFonts w:ascii="ProximaNova" w:eastAsia="Times New Roman" w:hAnsi="ProximaNova" w:cs="Times New Roman"/>
+          <w:sz w:val="22"/>
+          <w:szCs w:val="22"/>
+          <w:lang w:eastAsia="es-ES_tradnl"/>
+        </w:rPr>
+      </w:pPr>
+      <w:r>
+        <w:rPr>
+          <w:rFonts w:ascii="Times New Roman" w:eastAsia="Times New Roman" w:hAnsi="Times New Roman" w:cs="Times New Roman"/>
+          <w:noProof/>
+          <w:lang w:eastAsia="es-ES_tradnl"/>
+        </w:rPr>
+        <w:drawing>
+          <wp:inline distT="0" distB="0" distL="0" distR="0" wp14:anchorId="77450DCA" wp14:editId="776D8420">
+            <wp:extent cx="5762067" cy="2107089"/>
+            <wp:effectExtent l="0" t="0" r="3810" b="1270"/>
+            <wp:docPr id="3" name="Imagen 3" descr="Interfaz de usuario gráfica, Aplicación, Tabla, Excel&#10;&#10;Descripción generada automáticamente"/>
+            <wp:cNvGraphicFramePr>
+              <a:graphicFrameLocks xmlns:a="http://schemas.openxmlformats.org/drawingml/2006/main" noChangeAspect="1"/>
+            </wp:cNvGraphicFramePr>
+            <a:graphic xmlns:a="http://schemas.openxmlformats.org/drawingml/2006/main">
+              <a:graphicData uri="http://schemas.openxmlformats.org/drawingml/2006/picture">
+                <pic:pic xmlns:pic="http://schemas.openxmlformats.org/drawingml/2006/picture">
+                  <pic:nvPicPr>
+                    <pic:cNvPr id="3" name="Imagen 3" descr="Interfaz de usuario gráfica, Aplicación, Tabla, Excel&#10;&#10;Descripción generada automáticamente"/>
+                    <pic:cNvPicPr/>
+                  </pic:nvPicPr>
+                  <pic:blipFill rotWithShape="1">
+                    <a:blip r:embed="rId11" cstate="print">
+                      <a:extLst>
+                        <a:ext uri="{28A0092B-C50C-407E-A947-70E740481C1C}">
+                          <a14:useLocalDpi xmlns:a14="http://schemas.microsoft.com/office/drawing/2010/main" val="0"/>
+                        </a:ext>
+                      </a:extLst>
+                    </a:blip>
+                    <a:srcRect l="17791" t="26068" r="5288" b="23925"/>
+                    <a:stretch/>
+                  </pic:blipFill>
+                  <pic:spPr bwMode="auto">
+                    <a:xfrm>
+                      <a:off x="0" y="0"/>
+                      <a:ext cx="5793878" cy="2118722"/>
+                    </a:xfrm>
+                    <a:prstGeom prst="rect">
+                      <a:avLst/>
+                    </a:prstGeom>
+                    <a:ln>
+                      <a:noFill/>
+                    </a:ln>
+                    <a:extLst>
+                      <a:ext uri="{53640926-AAD7-44D8-BBD7-CCE9431645EC}">
+                        <a14:shadowObscured xmlns:a14="http://schemas.microsoft.com/office/drawing/2010/main"/>
+                      </a:ext>
+                    </a:extLst>
+                  </pic:spPr>
+                </pic:pic>
+              </a:graphicData>
+            </a:graphic>
+          </wp:inline>
+        </w:drawing>
+      </w:r>
+    </w:p>
+    <w:p>
+      <w:pPr>
+        <w:shd w:val="clear" w:color="auto" w:fill="FFFFFF"/>
+        <w:spacing w:before="100" w:beforeAutospacing="1" w:after="100" w:afterAutospacing="1"/>
+        <w:rPr>
+          <w:rFonts w:ascii="Times New Roman" w:eastAsia="Times New Roman" w:hAnsi="Times New Roman" w:cs="Times New Roman"/>
+          <w:lang w:eastAsia="es-ES_tradnl"/>
+        </w:rPr>
+      </w:pPr>
+    </w:p>
+    <w:p>
+      <w:pPr>
+        <w:shd w:val="clear" w:color="auto" w:fill="FFFFFF"/>
+        <w:spacing w:before="100" w:beforeAutospacing="1" w:after="100" w:afterAutospacing="1"/>
+        <w:rPr>
+          <w:rFonts w:ascii="ProximaNova" w:eastAsia="Times New Roman" w:hAnsi="ProximaNova" w:cs="Times New Roman"/>
+          <w:sz w:val="22"/>
+          <w:szCs w:val="22"/>
+          <w:lang w:eastAsia="es-ES_tradnl"/>
+        </w:rPr>
+      </w:pPr>
+      <w:r>
+        <w:rPr>
+          <w:rFonts w:ascii="ProximaNova" w:eastAsia="Times New Roman" w:hAnsi="ProximaNova" w:cs="Times New Roman"/>
+          <w:sz w:val="22"/>
+          <w:szCs w:val="22"/>
+          <w:lang w:eastAsia="es-ES_tradnl"/>
+        </w:rPr>
+        <w:lastRenderedPageBreak/>
+        <w:t xml:space="preserve">Con un dataset de entrenamiento del </w:t>
+      </w:r>
+      <w:r>
+        <w:rPr>
+          <w:rFonts w:ascii="ProximaNova" w:eastAsia="Times New Roman" w:hAnsi="ProximaNova" w:cs="Times New Roman"/>
+          <w:sz w:val="22"/>
+          <w:szCs w:val="22"/>
+          <w:lang w:eastAsia="es-ES_tradnl"/>
+        </w:rPr>
+        <w:t>80</w:t>
+      </w:r>
+      <w:r>
+        <w:rPr>
+          <w:rFonts w:ascii="ProximaNova" w:eastAsia="Times New Roman" w:hAnsi="ProximaNova" w:cs="Times New Roman"/>
+          <w:sz w:val="22"/>
+          <w:szCs w:val="22"/>
+          <w:lang w:eastAsia="es-ES_tradnl"/>
+        </w:rPr>
+        <w:t>% de la totalidad de los datos se obtuvo:</w:t>
+      </w:r>
+    </w:p>
+    <w:p>
+      <w:pPr>
+        <w:shd w:val="clear" w:color="auto" w:fill="FFFFFF"/>
+        <w:spacing w:before="100" w:beforeAutospacing="1" w:after="100" w:afterAutospacing="1"/>
+        <w:rPr>
+          <w:rFonts w:ascii="Times New Roman" w:eastAsia="Times New Roman" w:hAnsi="Times New Roman" w:cs="Times New Roman"/>
+          <w:lang w:eastAsia="es-ES_tradnl"/>
+        </w:rPr>
+      </w:pPr>
+      <w:r>
+        <w:rPr>
+          <w:rFonts w:ascii="Times New Roman" w:eastAsia="Times New Roman" w:hAnsi="Times New Roman" w:cs="Times New Roman"/>
+          <w:noProof/>
+          <w:lang w:eastAsia="es-ES_tradnl"/>
+        </w:rPr>
+        <w:drawing>
+          <wp:inline distT="0" distB="0" distL="0" distR="0" wp14:anchorId="1C413DA9" wp14:editId="38CBC8DA">
+            <wp:extent cx="5896562" cy="2135981"/>
+            <wp:effectExtent l="0" t="0" r="0" b="0"/>
+            <wp:docPr id="4" name="Imagen 4" descr="Interfaz de usuario gráfica, Aplicación, Tabla, Excel&#10;&#10;Descripción generada automáticamente"/>
+            <wp:cNvGraphicFramePr>
+              <a:graphicFrameLocks xmlns:a="http://schemas.openxmlformats.org/drawingml/2006/main" noChangeAspect="1"/>
+            </wp:cNvGraphicFramePr>
+            <a:graphic xmlns:a="http://schemas.openxmlformats.org/drawingml/2006/main">
+              <a:graphicData uri="http://schemas.openxmlformats.org/drawingml/2006/picture">
+                <pic:pic xmlns:pic="http://schemas.openxmlformats.org/drawingml/2006/picture">
+                  <pic:nvPicPr>
+                    <pic:cNvPr id="4" name="Imagen 4" descr="Interfaz de usuario gráfica, Aplicación, Tabla, Excel&#10;&#10;Descripción generada automáticamente"/>
+                    <pic:cNvPicPr/>
+                  </pic:nvPicPr>
+                  <pic:blipFill rotWithShape="1">
+                    <a:blip r:embed="rId12" cstate="print">
+                      <a:extLst>
+                        <a:ext uri="{28A0092B-C50C-407E-A947-70E740481C1C}">
+                          <a14:useLocalDpi xmlns:a14="http://schemas.microsoft.com/office/drawing/2010/main" val="0"/>
+                        </a:ext>
+                      </a:extLst>
+                    </a:blip>
+                    <a:srcRect l="17909" t="29060" r="5770" b="21790"/>
+                    <a:stretch/>
+                  </pic:blipFill>
+                  <pic:spPr bwMode="auto">
+                    <a:xfrm>
+                      <a:off x="0" y="0"/>
+                      <a:ext cx="5925720" cy="2146543"/>
+                    </a:xfrm>
+                    <a:prstGeom prst="rect">
+                      <a:avLst/>
+                    </a:prstGeom>
+                    <a:ln>
+                      <a:noFill/>
+                    </a:ln>
+                    <a:extLst>
+                      <a:ext uri="{53640926-AAD7-44D8-BBD7-CCE9431645EC}">
+                        <a14:shadowObscured xmlns:a14="http://schemas.microsoft.com/office/drawing/2010/main"/>
+                      </a:ext>
+                    </a:extLst>
+                  </pic:spPr>
+                </pic:pic>
+              </a:graphicData>
+            </a:graphic>
+          </wp:inline>
+        </w:drawing>
+      </w:r>
+    </w:p>
+    <w:p>
+      <w:pPr>
+        <w:shd w:val="clear" w:color="auto" w:fill="FFFFFF"/>
+        <w:spacing w:before="100" w:beforeAutospacing="1" w:after="100" w:afterAutospacing="1"/>
+        <w:rPr>
+          <w:rFonts w:ascii="ProximaNova" w:eastAsia="Times New Roman" w:hAnsi="ProximaNova" w:cs="Times New Roman"/>
+          <w:sz w:val="22"/>
+          <w:szCs w:val="22"/>
+          <w:lang w:eastAsia="es-ES_tradnl"/>
+        </w:rPr>
+      </w:pPr>
+      <w:r>
+        <w:rPr>
+          <w:rFonts w:ascii="ProximaNova" w:eastAsia="Times New Roman" w:hAnsi="ProximaNova" w:cs="Times New Roman"/>
+          <w:sz w:val="22"/>
+          <w:szCs w:val="22"/>
+          <w:lang w:eastAsia="es-ES_tradnl"/>
+        </w:rPr>
+        <w:t xml:space="preserve">Con un dataset de entrenamiento del </w:t>
+      </w:r>
+      <w:r>
+        <w:rPr>
+          <w:rFonts w:ascii="ProximaNova" w:eastAsia="Times New Roman" w:hAnsi="ProximaNova" w:cs="Times New Roman"/>
+          <w:sz w:val="22"/>
+          <w:szCs w:val="22"/>
+          <w:lang w:eastAsia="es-ES_tradnl"/>
+        </w:rPr>
+        <w:t>95</w:t>
+      </w:r>
+      <w:r>
+        <w:rPr>
+          <w:rFonts w:ascii="ProximaNova" w:eastAsia="Times New Roman" w:hAnsi="ProximaNova" w:cs="Times New Roman"/>
+          <w:sz w:val="22"/>
+          <w:szCs w:val="22"/>
+          <w:lang w:eastAsia="es-ES_tradnl"/>
+        </w:rPr>
+        <w:t>% de la totalidad de los datos se obtuvo:</w:t>
+      </w:r>
+    </w:p>
+    <w:p>
+      <w:pPr>
+        <w:shd w:val="clear" w:color="auto" w:fill="FFFFFF"/>
+        <w:spacing w:before="100" w:beforeAutospacing="1" w:after="100" w:afterAutospacing="1"/>
+        <w:rPr>
+          <w:rFonts w:ascii="Times New Roman" w:eastAsia="Times New Roman" w:hAnsi="Times New Roman" w:cs="Times New Roman"/>
+          <w:lang w:eastAsia="es-ES_tradnl"/>
+        </w:rPr>
+      </w:pPr>
+      <w:r>
+        <w:rPr>
+          <w:rFonts w:ascii="Times New Roman" w:eastAsia="Times New Roman" w:hAnsi="Times New Roman" w:cs="Times New Roman"/>
+          <w:noProof/>
+          <w:lang w:eastAsia="es-ES_tradnl"/>
+        </w:rPr>
+        <w:drawing>
+          <wp:inline distT="0" distB="0" distL="0" distR="0" wp14:anchorId="48DD2FC9" wp14:editId="461E441D">
+            <wp:extent cx="6082741" cy="2243138"/>
+            <wp:effectExtent l="0" t="0" r="635" b="5080"/>
+            <wp:docPr id="5" name="Imagen 5" descr="Interfaz de usuario gráfica, Aplicación, Tabla, Excel&#10;&#10;Descripción generada automáticamente"/>
+            <wp:cNvGraphicFramePr>
+              <a:graphicFrameLocks xmlns:a="http://schemas.openxmlformats.org/drawingml/2006/main" noChangeAspect="1"/>
+            </wp:cNvGraphicFramePr>
+            <a:graphic xmlns:a="http://schemas.openxmlformats.org/drawingml/2006/main">
+              <a:graphicData uri="http://schemas.openxmlformats.org/drawingml/2006/picture">
+                <pic:pic xmlns:pic="http://schemas.openxmlformats.org/drawingml/2006/picture">
+                  <pic:nvPicPr>
+                    <pic:cNvPr id="5" name="Imagen 5" descr="Interfaz de usuario gráfica, Aplicación, Tabla, Excel&#10;&#10;Descripción generada automáticamente"/>
+                    <pic:cNvPicPr/>
+                  </pic:nvPicPr>
+                  <pic:blipFill rotWithShape="1">
+                    <a:blip r:embed="rId13" cstate="print">
+                      <a:extLst>
+                        <a:ext uri="{28A0092B-C50C-407E-A947-70E740481C1C}">
+                          <a14:useLocalDpi xmlns:a14="http://schemas.microsoft.com/office/drawing/2010/main" val="0"/>
+                        </a:ext>
+                      </a:extLst>
+                    </a:blip>
+                    <a:srcRect l="16587" t="29914" r="11057" b="22650"/>
+                    <a:stretch/>
+                  </pic:blipFill>
+                  <pic:spPr bwMode="auto">
+                    <a:xfrm>
+                      <a:off x="0" y="0"/>
+                      <a:ext cx="6101899" cy="2250203"/>
+                    </a:xfrm>
+                    <a:prstGeom prst="rect">
+                      <a:avLst/>
+                    </a:prstGeom>
+                    <a:ln>
+                      <a:noFill/>
+                    </a:ln>
+                    <a:extLst>
+                      <a:ext uri="{53640926-AAD7-44D8-BBD7-CCE9431645EC}">
+                        <a14:shadowObscured xmlns:a14="http://schemas.microsoft.com/office/drawing/2010/main"/>
+                      </a:ext>
+                    </a:extLst>
+                  </pic:spPr>
+                </pic:pic>
+              </a:graphicData>
+            </a:graphic>
+          </wp:inline>
+        </w:drawing>
+      </w:r>
+    </w:p>
+    <w:p>
+      <w:pPr>
+        <w:shd w:val="clear" w:color="auto" w:fill="FFFFFF"/>
+        <w:spacing w:before="100" w:beforeAutospacing="1" w:after="100" w:afterAutospacing="1"/>
+        <w:rPr>
+          <w:rFonts w:ascii="Times New Roman" w:eastAsia="Times New Roman" w:hAnsi="Times New Roman" w:cs="Times New Roman"/>
+          <w:lang w:eastAsia="es-ES_tradnl"/>
+        </w:rPr>
+      </w:pPr>
+      <w:r>
+        <w:rPr>
+          <w:rFonts w:ascii="Times New Roman" w:eastAsia="Times New Roman" w:hAnsi="Times New Roman" w:cs="Times New Roman"/>
+          <w:lang w:eastAsia="es-ES_tradnl"/>
+        </w:rPr>
+        <w:t xml:space="preserve">Para todas las pruebas de hipótesis la hipotesis nula (Ho) fue: la media de la diferencia </w:t>
+      </w:r>
+      <w:r>
+        <w:rPr>
+          <w:rFonts w:ascii="Times New Roman" w:eastAsia="Times New Roman" w:hAnsi="Times New Roman" w:cs="Times New Roman"/>
+          <w:lang w:eastAsia="es-ES_tradnl"/>
+        </w:rPr>
+        <w:t xml:space="preserve">es menor o igual a cero y la hipotesis alternativa (H1) fue: </w:t>
+      </w:r>
+      <w:r>
+        <w:rPr>
+          <w:rFonts w:ascii="Times New Roman" w:eastAsia="Times New Roman" w:hAnsi="Times New Roman" w:cs="Times New Roman"/>
+          <w:lang w:eastAsia="es-ES_tradnl"/>
+        </w:rPr>
+        <w:t xml:space="preserve">la media de la diferencia es </w:t>
+      </w:r>
+      <w:r>
+        <w:rPr>
+          <w:rFonts w:ascii="Times New Roman" w:eastAsia="Times New Roman" w:hAnsi="Times New Roman" w:cs="Times New Roman"/>
+          <w:lang w:eastAsia="es-ES_tradnl"/>
+        </w:rPr>
+        <w:t>mayor</w:t>
+      </w:r>
+      <w:r>
+        <w:rPr>
+          <w:rFonts w:ascii="Times New Roman" w:eastAsia="Times New Roman" w:hAnsi="Times New Roman" w:cs="Times New Roman"/>
+          <w:lang w:eastAsia="es-ES_tradnl"/>
+        </w:rPr>
+        <w:t xml:space="preserve"> a cer</w:t>
+      </w:r>
+      <w:r>
+        <w:rPr>
+          <w:rFonts w:ascii="Times New Roman" w:eastAsia="Times New Roman" w:hAnsi="Times New Roman" w:cs="Times New Roman"/>
+          <w:lang w:eastAsia="es-ES_tradnl"/>
+        </w:rPr>
+        <w:t>o. También el intervalo de confianza usado en todas las pruebas de hipótesis fue del 95 %, es decir un alpha de 0.05</w:t>
+      </w:r>
+    </w:p>
+    <w:p>
+      <w:pPr>
+        <w:shd w:val="clear" w:color="auto" w:fill="FFFFFF"/>
+        <w:spacing w:before="100" w:beforeAutospacing="1" w:after="100" w:afterAutospacing="1"/>
+        <w:rPr>
+          <w:rFonts w:ascii="Times New Roman" w:eastAsia="Times New Roman" w:hAnsi="Times New Roman" w:cs="Times New Roman"/>
+          <w:lang w:eastAsia="es-ES_tradnl"/>
+        </w:rPr>
+      </w:pPr>
+      <w:r>
+        <w:rPr>
+          <w:rFonts w:ascii="Times New Roman" w:eastAsia="Times New Roman" w:hAnsi="Times New Roman" w:cs="Times New Roman"/>
+          <w:lang w:eastAsia="es-ES_tradnl"/>
+        </w:rPr>
+        <w:t>Para todos las pruebas de hipotesis el resultado fue que se rechaza Ho, por tanto la media de la diferencia es mayor a cero.</w:t>
+      </w:r>
+    </w:p>
+    <w:p>
+      <w:pPr>
+        <w:shd w:val="clear" w:color="auto" w:fill="FFFFFF"/>
+        <w:spacing w:before="100" w:beforeAutospacing="1" w:after="100" w:afterAutospacing="1"/>
+        <w:rPr>
+          <w:rFonts w:ascii="Times New Roman" w:eastAsia="Times New Roman" w:hAnsi="Times New Roman" w:cs="Times New Roman"/>
+          <w:lang w:eastAsia="es-ES_tradnl"/>
+        </w:rPr>
+      </w:pPr>
+    </w:p>
+    <w:p>
+      <w:pPr>
+        <w:shd w:val="clear" w:color="auto" w:fill="FFFFFF"/>
+        <w:spacing w:before="100" w:beforeAutospacing="1" w:after="100" w:afterAutospacing="1"/>
+        <w:rPr>
+          <w:rFonts w:ascii="Times New Roman" w:eastAsia="Times New Roman" w:hAnsi="Times New Roman" w:cs="Times New Roman"/>
+          <w:lang w:eastAsia="es-ES_tradnl"/>
+        </w:rPr>
+      </w:pPr>
+    </w:p>
+    <w:p>
+      <w:pPr>
+        <w:shd w:val="clear" w:color="auto" w:fill="FFFFFF"/>
+        <w:spacing w:before="100" w:beforeAutospacing="1" w:after="100" w:afterAutospacing="1"/>
+        <w:rPr>
+          <w:rFonts w:ascii="Times New Roman" w:eastAsia="Times New Roman" w:hAnsi="Times New Roman" w:cs="Times New Roman"/>
+          <w:lang w:eastAsia="es-ES_tradnl"/>
+        </w:rPr>
+      </w:pPr>
+    </w:p>
+    <w:p>
+      <w:pPr>
+        <w:shd w:val="clear" w:color="auto" w:fill="FFFFFF"/>
+        <w:spacing w:before="100" w:beforeAutospacing="1" w:after="100" w:afterAutospacing="1"/>
+        <w:rPr>
+          <w:rFonts w:ascii="Times New Roman" w:eastAsia="Times New Roman" w:hAnsi="Times New Roman" w:cs="Times New Roman"/>
+          <w:lang w:eastAsia="es-ES_tradnl"/>
+        </w:rPr>
+      </w:pPr>
+    </w:p>
+    <w:p>
+      <w:pPr>
+        <w:shd w:val="clear" w:color="auto" w:fill="FFFFFF"/>
+        <w:spacing w:before="100" w:beforeAutospacing="1" w:after="100" w:afterAutospacing="1"/>
+        <w:rPr>
+          <w:rFonts w:ascii="ProximaNova" w:eastAsia="Times New Roman" w:hAnsi="ProximaNova" w:cs="Times New Roman"/>
+          <w:b/>
+          <w:bCs/>
+          <w:sz w:val="22"/>
+          <w:szCs w:val="22"/>
+          <w:lang w:eastAsia="es-ES_tradnl"/>
+        </w:rPr>
+      </w:pPr>
+      <w:r>
+        <w:rPr>
+          <w:rFonts w:ascii="ProximaNova" w:eastAsia="Times New Roman" w:hAnsi="ProximaNova" w:cs="Times New Roman"/>
+          <w:b/>
+          <w:bCs/>
+          <w:sz w:val="22"/>
+          <w:szCs w:val="22"/>
+          <w:lang w:eastAsia="es-ES_tradnl"/>
+        </w:rPr>
+        <w:lastRenderedPageBreak/>
+        <w:t>3</w:t>
+      </w:r>
+      <w:r>
+        <w:rPr>
+          <w:rFonts w:ascii="ProximaNova" w:eastAsia="Times New Roman" w:hAnsi="ProximaNova" w:cs="Times New Roman"/>
+          <w:b/>
+          <w:bCs/>
+          <w:sz w:val="22"/>
+          <w:szCs w:val="22"/>
+          <w:lang w:eastAsia="es-ES_tradnl"/>
+        </w:rPr>
+        <w:t xml:space="preserve">. </w:t>
+      </w:r>
+      <w:r>
+        <w:rPr>
+          <w:rFonts w:ascii="ProximaNova" w:eastAsia="Times New Roman" w:hAnsi="ProximaNova" w:cs="Times New Roman"/>
+          <w:b/>
+          <w:bCs/>
+          <w:sz w:val="22"/>
+          <w:szCs w:val="22"/>
+          <w:lang w:eastAsia="es-ES_tradnl"/>
+        </w:rPr>
+        <w:t>Interpretación</w:t>
+      </w:r>
+    </w:p>
+    <w:p>
+      <w:pPr>
+        <w:shd w:val="clear" w:color="auto" w:fill="FFFFFF"/>
+        <w:spacing w:before="100" w:beforeAutospacing="1" w:after="100" w:afterAutospacing="1"/>
+        <w:rPr>
+          <w:rFonts w:ascii="ProximaNova" w:eastAsia="Times New Roman" w:hAnsi="ProximaNova" w:cs="Times New Roman"/>
+          <w:sz w:val="22"/>
+          <w:szCs w:val="22"/>
+          <w:lang w:eastAsia="es-ES_tradnl"/>
+        </w:rPr>
+      </w:pPr>
+      <w:r>
+        <w:rPr>
+          <w:rFonts w:ascii="ProximaNova" w:eastAsia="Times New Roman" w:hAnsi="ProximaNova" w:cs="Times New Roman"/>
+          <w:sz w:val="22"/>
+          <w:szCs w:val="22"/>
+          <w:lang w:eastAsia="es-ES_tradnl"/>
+        </w:rPr>
+        <w:t>No es necesario hacer</w:t>
+      </w:r>
+      <w:r>
+        <w:rPr>
+          <w:rFonts w:ascii="ProximaNova" w:eastAsia="Times New Roman" w:hAnsi="ProximaNova" w:cs="Times New Roman"/>
+          <w:sz w:val="22"/>
+          <w:szCs w:val="22"/>
+          <w:lang w:eastAsia="es-ES_tradnl"/>
+        </w:rPr>
+        <w:t xml:space="preserve"> prueba de hipótesis para las precisiones del árbol de decisión usando</w:t>
+      </w:r>
+      <w:r>
+        <w:rPr>
+          <w:rFonts w:ascii="ProximaNova" w:eastAsia="Times New Roman" w:hAnsi="ProximaNova" w:cs="Times New Roman"/>
+          <w:sz w:val="22"/>
+          <w:szCs w:val="22"/>
+          <w:lang w:eastAsia="es-ES_tradnl"/>
+        </w:rPr>
+        <w:t xml:space="preserve"> </w:t>
+      </w:r>
+      <w:r>
+        <w:rPr>
+          <w:rFonts w:ascii="ProximaNova" w:eastAsia="Times New Roman" w:hAnsi="ProximaNova" w:cs="Times New Roman"/>
+          <w:sz w:val="22"/>
+          <w:szCs w:val="22"/>
+          <w:lang w:eastAsia="es-ES_tradnl"/>
+        </w:rPr>
+        <w:t xml:space="preserve">el dataset de entrenamiento y el dataset de </w:t>
+      </w:r>
+      <w:r>
+        <w:rPr>
+          <w:rFonts w:ascii="ProximaNova" w:eastAsia="Times New Roman" w:hAnsi="ProximaNova" w:cs="Times New Roman"/>
+          <w:sz w:val="22"/>
+          <w:szCs w:val="22"/>
+          <w:lang w:eastAsia="es-ES_tradnl"/>
+        </w:rPr>
+        <w:t>prueba en ninguna de las 2 implementaciones puesto que los resultados</w:t>
+      </w:r>
+      <w:r>
+        <w:rPr>
+          <w:rFonts w:ascii="ProximaNova" w:eastAsia="Times New Roman" w:hAnsi="ProximaNova" w:cs="Times New Roman"/>
+          <w:sz w:val="22"/>
+          <w:szCs w:val="22"/>
+          <w:lang w:eastAsia="es-ES_tradnl"/>
+        </w:rPr>
+        <w:t xml:space="preserve"> en ambos casos son iguales para cada integrante del grupo para cada tamaño de dataset de entrenamiento usado. En ese orden de ideas se puede afirmar que la implementación de la librería externa ML .Net es más precisa que la implementación propia independientemente del tamaño del dataset y del dataset usado para obtener la precisión bien sea el de entrenamiento o el de prueba. No obstante ambas implementaciones ofrecen una baja precisión ya que el dataset y el objetivo del proyecto (clasificar el precio de una propiedad en un intervalo con base en las características de esta) tienen una mejor aproximación y resolución usando tecnicas de machine learning de regresión en vez de clasificación, de lo cual no teniamos conocimiento antes de empezar el proyecto.</w:t>
+      </w:r>
+    </w:p>
+    <w:p>
+      <w:pPr>
+        <w:shd w:val="clear" w:color="auto" w:fill="FFFFFF"/>
+        <w:spacing w:before="100" w:beforeAutospacing="1" w:after="100" w:afterAutospacing="1"/>
+        <w:rPr>
+          <w:rFonts w:ascii="ProximaNova" w:eastAsia="Times New Roman" w:hAnsi="ProximaNova" w:cs="Times New Roman"/>
+          <w:sz w:val="22"/>
+          <w:szCs w:val="22"/>
+          <w:lang w:eastAsia="es-ES_tradnl"/>
+        </w:rPr>
+      </w:pPr>
+      <w:r>
+        <w:rPr>
+          <w:rFonts w:ascii="ProximaNova" w:eastAsia="Times New Roman" w:hAnsi="ProximaNova" w:cs="Times New Roman"/>
+          <w:sz w:val="22"/>
+          <w:szCs w:val="22"/>
+          <w:lang w:eastAsia="es-ES_tradnl"/>
+        </w:rPr>
+        <w:t xml:space="preserve">Respecto a </w:t>
+      </w:r>
+      <w:r>
+        <w:rPr>
+          <w:rFonts w:ascii="ProximaNova" w:eastAsia="Times New Roman" w:hAnsi="ProximaNova" w:cs="Times New Roman"/>
+          <w:sz w:val="22"/>
+          <w:szCs w:val="22"/>
+          <w:lang w:eastAsia="es-ES_tradnl"/>
+        </w:rPr>
+        <w:t xml:space="preserve">las pruebas de hipótesis, se escogió la prueba de hipotesis para la diferencia de medias de muestras dependientes ya que se querian comparar 2 muestras del mismo tipo sometidas en implementaciones de árboles de decisión diferentes. </w:t>
+      </w:r>
+    </w:p>
+    <w:p>
+      <w:pPr>
+        <w:shd w:val="clear" w:color="auto" w:fill="FFFFFF"/>
+        <w:spacing w:before="100" w:beforeAutospacing="1" w:after="100" w:afterAutospacing="1"/>
+        <w:rPr>
+          <w:rFonts w:ascii="ProximaNova" w:eastAsia="Times New Roman" w:hAnsi="ProximaNova" w:cs="Times New Roman"/>
+          <w:sz w:val="22"/>
+          <w:szCs w:val="22"/>
+          <w:lang w:eastAsia="es-ES_tradnl"/>
+        </w:rPr>
+      </w:pPr>
+      <w:r>
+        <w:rPr>
+          <w:rFonts w:ascii="ProximaNova" w:eastAsia="Times New Roman" w:hAnsi="ProximaNova" w:cs="Times New Roman"/>
+          <w:sz w:val="22"/>
+          <w:szCs w:val="22"/>
+          <w:lang w:eastAsia="es-ES_tradnl"/>
+        </w:rPr>
+        <w:t>Para</w:t>
+      </w:r>
+      <w:r>
+        <w:rPr>
+          <w:rFonts w:ascii="ProximaNova" w:eastAsia="Times New Roman" w:hAnsi="ProximaNova" w:cs="Times New Roman"/>
+          <w:sz w:val="22"/>
+          <w:szCs w:val="22"/>
+          <w:lang w:eastAsia="es-ES_tradnl"/>
+        </w:rPr>
+        <w:t xml:space="preserve"> todas las pruebas </w:t>
+      </w:r>
+      <w:r>
+        <w:rPr>
+          <w:rFonts w:ascii="ProximaNova" w:eastAsia="Times New Roman" w:hAnsi="ProximaNova" w:cs="Times New Roman"/>
+          <w:sz w:val="22"/>
+          <w:szCs w:val="22"/>
+          <w:lang w:eastAsia="es-ES_tradnl"/>
+        </w:rPr>
+        <w:t xml:space="preserve">de </w:t>
+      </w:r>
+      <w:r>
+        <w:rPr>
+          <w:rFonts w:ascii="ProximaNova" w:eastAsia="Times New Roman" w:hAnsi="ProximaNova" w:cs="Times New Roman"/>
+          <w:sz w:val="22"/>
+          <w:szCs w:val="22"/>
+          <w:lang w:eastAsia="es-ES_tradnl"/>
+        </w:rPr>
+        <w:t>hipótesis</w:t>
+      </w:r>
+      <w:r>
+        <w:rPr>
+          <w:rFonts w:ascii="ProximaNova" w:eastAsia="Times New Roman" w:hAnsi="ProximaNova" w:cs="Times New Roman"/>
+          <w:sz w:val="22"/>
+          <w:szCs w:val="22"/>
+          <w:lang w:eastAsia="es-ES_tradnl"/>
+        </w:rPr>
+        <w:t xml:space="preserve"> se rechazó Ho entonces la media de la diferencia es mayor a cero, esto quiere decir que la implementación propia</w:t>
+      </w:r>
+      <w:r>
+        <w:rPr>
+          <w:rFonts w:ascii="ProximaNova" w:eastAsia="Times New Roman" w:hAnsi="ProximaNova" w:cs="Times New Roman"/>
+          <w:sz w:val="22"/>
+          <w:szCs w:val="22"/>
+          <w:lang w:eastAsia="es-ES_tradnl"/>
+        </w:rPr>
+        <w:t xml:space="preserve"> ocupa más tiempo en entrenar el árbol de decisión que la implementación con la librería ML .Net , se plantea de esta manera porque las diferencias se calculan de la siguiente manera: Tiempo de entrenamiento de la implementación propia - </w:t>
+      </w:r>
+      <w:r>
+        <w:rPr>
+          <w:rFonts w:ascii="ProximaNova" w:eastAsia="Times New Roman" w:hAnsi="ProximaNova" w:cs="Times New Roman"/>
+          <w:sz w:val="22"/>
+          <w:szCs w:val="22"/>
+          <w:lang w:eastAsia="es-ES_tradnl"/>
+        </w:rPr>
+        <w:t xml:space="preserve">Tiempo de entrenamiento de la implementación </w:t>
+      </w:r>
+      <w:r>
+        <w:rPr>
+          <w:rFonts w:ascii="ProximaNova" w:eastAsia="Times New Roman" w:hAnsi="ProximaNova" w:cs="Times New Roman"/>
+          <w:sz w:val="22"/>
+          <w:szCs w:val="22"/>
+          <w:lang w:eastAsia="es-ES_tradnl"/>
+        </w:rPr>
+        <w:t>con ML .Net , si esa resta da un número mayor a cero es porque el t</w:t>
+      </w:r>
+      <w:r>
+        <w:rPr>
+          <w:rFonts w:ascii="ProximaNova" w:eastAsia="Times New Roman" w:hAnsi="ProximaNova" w:cs="Times New Roman"/>
+          <w:sz w:val="22"/>
+          <w:szCs w:val="22"/>
+          <w:lang w:eastAsia="es-ES_tradnl"/>
+        </w:rPr>
+        <w:t>iempo de entrenamiento de la implementación propia</w:t>
+      </w:r>
+      <w:r>
+        <w:rPr>
+          <w:rFonts w:ascii="ProximaNova" w:eastAsia="Times New Roman" w:hAnsi="ProximaNova" w:cs="Times New Roman"/>
+          <w:sz w:val="22"/>
+          <w:szCs w:val="22"/>
+          <w:lang w:eastAsia="es-ES_tradnl"/>
+        </w:rPr>
+        <w:t xml:space="preserve"> es mayor.</w:t>
+      </w:r>
+    </w:p>
+    <w:p>
+      <w:pPr>
+        <w:shd w:val="clear" w:color="auto" w:fill="FFFFFF"/>
+        <w:spacing w:before="100" w:beforeAutospacing="1" w:after="100" w:afterAutospacing="1"/>
+        <w:rPr>
+          <w:rFonts w:ascii="Times New Roman" w:eastAsia="Times New Roman" w:hAnsi="Times New Roman" w:cs="Times New Roman"/>
+          <w:b/>
+          <w:bCs/>
+          <w:lang w:eastAsia="es-ES_tradnl"/>
+        </w:rPr>
+      </w:pPr>
+      <w:r>
+        <w:rPr>
+          <w:rFonts w:ascii="ProximaNova" w:eastAsia="Times New Roman" w:hAnsi="ProximaNova" w:cs="Times New Roman"/>
+          <w:b/>
+          <w:bCs/>
+          <w:sz w:val="22"/>
+          <w:szCs w:val="22"/>
+          <w:lang w:eastAsia="es-ES_tradnl"/>
+        </w:rPr>
+        <w:t>4. Conclusiones</w:t>
+      </w:r>
+    </w:p>
+    <w:p>
+      <w:pPr>
+        <w:shd w:val="clear" w:color="auto" w:fill="FFFFFF"/>
+        <w:spacing w:before="100" w:beforeAutospacing="1" w:after="100" w:afterAutospacing="1"/>
+        <w:rPr>
+          <w:rFonts w:ascii="Times New Roman" w:eastAsia="Times New Roman" w:hAnsi="Times New Roman" w:cs="Times New Roman"/>
+          <w:lang w:eastAsia="es-ES_tradnl"/>
+        </w:rPr>
+      </w:pPr>
     </w:p>
     <w:sectPr>
       <w:pgSz w:w="12240" w:h="15840"/>
@@ -3555,6 +4653,44 @@
     </w:sectPr>
   </w:body>
 </w:document>
+</file>
+
+<file path=word/endnotes.xml><?xml version="1.0" encoding="utf-8"?>
+<w:endnotes xmlns:wpc="http://schemas.microsoft.com/office/word/2010/wordprocessingCanvas" xmlns:cx="http://schemas.microsoft.com/office/drawing/2014/chartex" xmlns:cx1="http://schemas.microsoft.com/office/drawing/2015/9/8/chartex" xmlns:cx2="http://schemas.microsoft.com/office/drawing/2015/10/21/chartex" xmlns:cx3="http://schemas.microsoft.com/office/drawing/2016/5/9/chartex" xmlns:cx4="http://schemas.microsoft.com/office/drawing/2016/5/10/chartex" xmlns:cx5="http://schemas.microsoft.com/office/drawing/2016/5/11/chartex" xmlns:cx6="http://schemas.microsoft.com/office/drawing/2016/5/12/chartex" xmlns:cx7="http://schemas.microsoft.com/office/drawing/2016/5/13/chartex" xmlns:cx8="http://schemas.microsoft.com/office/drawing/2016/5/14/chartex" xmlns:mc="http://schemas.openxmlformats.org/markup-compatibility/2006" xmlns:aink="http://schemas.microsoft.com/office/drawing/2016/ink" xmlns:am3d="http://schemas.microsoft.com/office/drawing/2017/model3d" xmlns:o="urn:schemas-microsoft-com:office:office" xmlns:r="http://schemas.openxmlformats.org/officeDocument/2006/relationships" xmlns:m="http://schemas.openxmlformats.org/officeDocument/2006/math" xmlns:v="urn:schemas-microsoft-com:vml" xmlns:wp14="http://schemas.microsoft.com/office/word/2010/wordprocessingDrawing" xmlns:wp="http://schemas.openxmlformats.org/drawingml/2006/wordprocessingDrawing" xmlns:w10="urn:schemas-microsoft-com:office:word" xmlns:w="http://schemas.openxmlformats.org/wordprocessingml/2006/main" xmlns:w14="http://schemas.microsoft.com/office/word/2010/wordml" xmlns:w15="http://schemas.microsoft.com/office/word/2012/wordml" xmlns:w16cex="http://schemas.microsoft.com/office/word/2018/wordml/cex" xmlns:w16cid="http://schemas.microsoft.com/office/word/2016/wordml/cid" xmlns:w16="http://schemas.microsoft.com/office/word/2018/wordml" xmlns:w16se="http://schemas.microsoft.com/office/word/2015/wordml/symex" xmlns:wpg="http://schemas.microsoft.com/office/word/2010/wordprocessingGroup" xmlns:wpi="http://schemas.microsoft.com/office/word/2010/wordprocessingInk" xmlns:wne="http://schemas.microsoft.com/office/word/2006/wordml" xmlns:wps="http://schemas.microsoft.com/office/word/2010/wordprocessingShape" mc:Ignorable="w14 w15 w16se w16cid w16 w16cex wp14">
+  <w:endnote w:type="separator" w:id="-1">
+    <w:p>
+      <w:r>
+        <w:separator/>
+      </w:r>
+    </w:p>
+  </w:endnote>
+  <w:endnote w:type="continuationSeparator" w:id="0">
+    <w:p>
+      <w:r>
+        <w:continuationSeparator/>
+      </w:r>
+    </w:p>
+  </w:endnote>
+</w:endnotes>
+</file>
+
+<file path=word/footnotes.xml><?xml version="1.0" encoding="utf-8"?>
+<w:footnotes xmlns:wpc="http://schemas.microsoft.com/office/word/2010/wordprocessingCanvas" xmlns:cx="http://schemas.microsoft.com/office/drawing/2014/chartex" xmlns:cx1="http://schemas.microsoft.com/office/drawing/2015/9/8/chartex" xmlns:cx2="http://schemas.microsoft.com/office/drawing/2015/10/21/chartex" xmlns:cx3="http://schemas.microsoft.com/office/drawing/2016/5/9/chartex" xmlns:cx4="http://schemas.microsoft.com/office/drawing/2016/5/10/chartex" xmlns:cx5="http://schemas.microsoft.com/office/drawing/2016/5/11/chartex" xmlns:cx6="http://schemas.microsoft.com/office/drawing/2016/5/12/chartex" xmlns:cx7="http://schemas.microsoft.com/office/drawing/2016/5/13/chartex" xmlns:cx8="http://schemas.microsoft.com/office/drawing/2016/5/14/chartex" xmlns:mc="http://schemas.openxmlformats.org/markup-compatibility/2006" xmlns:aink="http://schemas.microsoft.com/office/drawing/2016/ink" xmlns:am3d="http://schemas.microsoft.com/office/drawing/2017/model3d" xmlns:o="urn:schemas-microsoft-com:office:office" xmlns:r="http://schemas.openxmlformats.org/officeDocument/2006/relationships" xmlns:m="http://schemas.openxmlformats.org/officeDocument/2006/math" xmlns:v="urn:schemas-microsoft-com:vml" xmlns:wp14="http://schemas.microsoft.com/office/word/2010/wordprocessingDrawing" xmlns:wp="http://schemas.openxmlformats.org/drawingml/2006/wordprocessingDrawing" xmlns:w10="urn:schemas-microsoft-com:office:word" xmlns:w="http://schemas.openxmlformats.org/wordprocessingml/2006/main" xmlns:w14="http://schemas.microsoft.com/office/word/2010/wordml" xmlns:w15="http://schemas.microsoft.com/office/word/2012/wordml" xmlns:w16cex="http://schemas.microsoft.com/office/word/2018/wordml/cex" xmlns:w16cid="http://schemas.microsoft.com/office/word/2016/wordml/cid" xmlns:w16="http://schemas.microsoft.com/office/word/2018/wordml" xmlns:w16se="http://schemas.microsoft.com/office/word/2015/wordml/symex" xmlns:wpg="http://schemas.microsoft.com/office/word/2010/wordprocessingGroup" xmlns:wpi="http://schemas.microsoft.com/office/word/2010/wordprocessingInk" xmlns:wne="http://schemas.microsoft.com/office/word/2006/wordml" xmlns:wps="http://schemas.microsoft.com/office/word/2010/wordprocessingShape" mc:Ignorable="w14 w15 w16se w16cid w16 w16cex wp14">
+  <w:footnote w:type="separator" w:id="-1">
+    <w:p>
+      <w:r>
+        <w:separator/>
+      </w:r>
+    </w:p>
+  </w:footnote>
+  <w:footnote w:type="continuationSeparator" w:id="0">
+    <w:p>
+      <w:r>
+        <w:continuationSeparator/>
+      </w:r>
+    </w:p>
+  </w:footnote>
+</w:footnotes>
 </file>
 
 <file path=word/numbering.xml><?xml version="1.0" encoding="utf-8"?>
@@ -4963,6 +6099,61 @@
       <w:lang w:eastAsia="es-ES_tradnl"/>
     </w:rPr>
   </w:style>
+  <w:style w:type="paragraph" w:styleId="Descripcin">
+    <w:name w:val="caption"/>
+    <w:basedOn w:val="Normal"/>
+    <w:next w:val="Normal"/>
+    <w:uiPriority w:val="35"/>
+    <w:unhideWhenUsed/>
+    <w:qFormat/>
+    <w:rsid w:val="003F01FD"/>
+    <w:pPr>
+      <w:spacing w:after="200"/>
+    </w:pPr>
+    <w:rPr>
+      <w:i/>
+      <w:iCs/>
+      <w:color w:val="44546A" w:themeColor="text2"/>
+      <w:sz w:val="18"/>
+      <w:szCs w:val="18"/>
+    </w:rPr>
+  </w:style>
+  <w:style w:type="paragraph" w:styleId="Textonotaalfinal">
+    <w:name w:val="endnote text"/>
+    <w:basedOn w:val="Normal"/>
+    <w:link w:val="TextonotaalfinalCar"/>
+    <w:uiPriority w:val="99"/>
+    <w:semiHidden/>
+    <w:unhideWhenUsed/>
+    <w:rsid w:val="003F01FD"/>
+    <w:rPr>
+      <w:sz w:val="20"/>
+      <w:szCs w:val="20"/>
+    </w:rPr>
+  </w:style>
+  <w:style w:type="character" w:customStyle="1" w:styleId="TextonotaalfinalCar">
+    <w:name w:val="Texto nota al final Car"/>
+    <w:basedOn w:val="Fuentedeprrafopredeter"/>
+    <w:link w:val="Textonotaalfinal"/>
+    <w:uiPriority w:val="99"/>
+    <w:semiHidden/>
+    <w:rsid w:val="003F01FD"/>
+    <w:rPr>
+      <w:sz w:val="20"/>
+      <w:szCs w:val="20"/>
+    </w:rPr>
+  </w:style>
+  <w:style w:type="character" w:styleId="Refdenotaalfinal">
+    <w:name w:val="endnote reference"/>
+    <w:basedOn w:val="Fuentedeprrafopredeter"/>
+    <w:uiPriority w:val="99"/>
+    <w:semiHidden/>
+    <w:unhideWhenUsed/>
+    <w:rsid w:val="003F01FD"/>
+    <w:rPr>
+      <w:vertAlign w:val="superscript"/>
+    </w:rPr>
+  </w:style>
 </w:styles>
 </file>
 
@@ -5259,4 +6450,16 @@
     </a:ext>
   </a:extLst>
 </a:theme>
+</file>
+
+<file path=customXml/item1.xml><?xml version="1.0" encoding="utf-8"?>
+<b:Sources xmlns:b="http://schemas.openxmlformats.org/officeDocument/2006/bibliography" xmlns="http://schemas.openxmlformats.org/officeDocument/2006/bibliography" SelectedStyle="/APASixthEditionOfficeOnline.xsl" StyleName="APA" Version="6"/>
+</file>
+
+<file path=customXml/itemProps1.xml><?xml version="1.0" encoding="utf-8"?>
+<ds:datastoreItem xmlns:ds="http://schemas.openxmlformats.org/officeDocument/2006/customXml" ds:itemID="{656D48A3-6CE5-F449-8BD2-679E4F2F612E}">
+  <ds:schemaRefs>
+    <ds:schemaRef ds:uri="http://schemas.openxmlformats.org/officeDocument/2006/bibliography"/>
+  </ds:schemaRefs>
+</ds:datastoreItem>
 </file>
</xml_diff>